<commit_message>
Fix Proposal and Create Model YOLOv5s and YOLOv5m
</commit_message>
<xml_diff>
--- a/1903027_Renol_N_ProposalTA.docx
+++ b/1903027_Renol_N_ProposalTA.docx
@@ -384,23 +384,7 @@
           <w:b/>
           <w:sz w:val="28"/>
         </w:rPr>
-        <w:t xml:space="preserve"> </w:t>
-      </w:r>
-      <w:r>
-        <w:rPr>
-          <w:rFonts w:ascii="Times New Roman" w:hAnsi="Times New Roman" w:cs="Times New Roman"/>
-          <w:b/>
-          <w:sz w:val="28"/>
-        </w:rPr>
-        <w:t xml:space="preserve">D3 </w:t>
-      </w:r>
-      <w:r>
-        <w:rPr>
-          <w:rFonts w:ascii="Times New Roman" w:hAnsi="Times New Roman" w:cs="Times New Roman"/>
-          <w:b/>
-          <w:sz w:val="28"/>
-        </w:rPr>
-        <w:t>TEKNIK INFORMATIKA</w:t>
+        <w:t xml:space="preserve"> TEKNIK INFORMATIKA</w:t>
       </w:r>
     </w:p>
     <w:p>
@@ -654,25 +638,7 @@
           <w:b/>
           <w:sz w:val="24"/>
         </w:rPr>
-        <w:t xml:space="preserve">Disusun </w:t>
-      </w:r>
-      <w:proofErr w:type="gramStart"/>
-      <w:r>
-        <w:rPr>
-          <w:rFonts w:ascii="Times New Roman" w:hAnsi="Times New Roman" w:cs="Times New Roman"/>
-          <w:b/>
-          <w:sz w:val="24"/>
-        </w:rPr>
-        <w:t>oleh :</w:t>
-      </w:r>
-      <w:proofErr w:type="gramEnd"/>
-      <w:r>
-        <w:rPr>
-          <w:rFonts w:ascii="Times New Roman" w:hAnsi="Times New Roman" w:cs="Times New Roman"/>
-          <w:b/>
-          <w:sz w:val="24"/>
-        </w:rPr>
-        <w:t xml:space="preserve"> </w:t>
+        <w:t xml:space="preserve">Disusun oleh: </w:t>
       </w:r>
     </w:p>
     <w:p>
@@ -744,490 +710,6 @@
           <w:sz w:val="24"/>
         </w:rPr>
         <w:t>Proposal Tugas Akhir disetujui oleh:</w:t>
-      </w:r>
-    </w:p>
-    <w:p>
-      <w:pPr>
-        <w:spacing w:after="0" w:line="360" w:lineRule="auto"/>
-        <w:jc w:val="center"/>
-      </w:pPr>
-    </w:p>
-    <w:p>
-      <w:pPr>
-        <w:spacing w:after="0" w:line="360" w:lineRule="auto"/>
-        <w:jc w:val="center"/>
-      </w:pPr>
-    </w:p>
-    <w:tbl>
-      <w:tblPr>
-        <w:tblStyle w:val="TableGrid"/>
-        <w:tblW w:w="0" w:type="auto"/>
-        <w:tblBorders>
-          <w:top w:val="none" w:sz="0" w:space="0" w:color="auto"/>
-          <w:left w:val="none" w:sz="0" w:space="0" w:color="auto"/>
-          <w:bottom w:val="none" w:sz="0" w:space="0" w:color="auto"/>
-          <w:right w:val="none" w:sz="0" w:space="0" w:color="auto"/>
-          <w:insideH w:val="none" w:sz="0" w:space="0" w:color="auto"/>
-          <w:insideV w:val="none" w:sz="0" w:space="0" w:color="auto"/>
-        </w:tblBorders>
-        <w:tblLayout w:type="fixed"/>
-        <w:tblLook w:val="04A0" w:firstRow="1" w:lastRow="0" w:firstColumn="1" w:lastColumn="0" w:noHBand="0" w:noVBand="1"/>
-      </w:tblPr>
-      <w:tblGrid>
-        <w:gridCol w:w="1668"/>
-        <w:gridCol w:w="283"/>
-        <w:gridCol w:w="3969"/>
-        <w:gridCol w:w="2234"/>
-      </w:tblGrid>
-      <w:tr>
-        <w:tc>
-          <w:tcPr>
-            <w:tcW w:w="1668" w:type="dxa"/>
-          </w:tcPr>
-          <w:p>
-            <w:pPr>
-              <w:spacing w:after="0" w:line="240" w:lineRule="auto"/>
-              <w:rPr>
-                <w:rFonts w:ascii="Times New Roman" w:hAnsi="Times New Roman" w:cs="Times New Roman"/>
-                <w:sz w:val="24"/>
-                <w:szCs w:val="24"/>
-              </w:rPr>
-            </w:pPr>
-            <w:r>
-              <w:rPr>
-                <w:rFonts w:ascii="Times New Roman" w:hAnsi="Times New Roman" w:cs="Times New Roman"/>
-                <w:sz w:val="24"/>
-                <w:szCs w:val="24"/>
-              </w:rPr>
-              <w:t>Calon</w:t>
-            </w:r>
-          </w:p>
-          <w:p>
-            <w:pPr>
-              <w:spacing w:after="0" w:line="240" w:lineRule="auto"/>
-              <w:rPr>
-                <w:rFonts w:ascii="Times New Roman" w:hAnsi="Times New Roman" w:cs="Times New Roman"/>
-                <w:sz w:val="24"/>
-                <w:szCs w:val="24"/>
-              </w:rPr>
-            </w:pPr>
-            <w:r>
-              <w:rPr>
-                <w:rFonts w:ascii="Times New Roman" w:hAnsi="Times New Roman" w:cs="Times New Roman"/>
-                <w:sz w:val="24"/>
-                <w:szCs w:val="24"/>
-              </w:rPr>
-              <w:t xml:space="preserve">Pembimbing </w:t>
-            </w:r>
-          </w:p>
-        </w:tc>
-        <w:tc>
-          <w:tcPr>
-            <w:tcW w:w="283" w:type="dxa"/>
-          </w:tcPr>
-          <w:p>
-            <w:pPr>
-              <w:spacing w:after="0" w:line="360" w:lineRule="auto"/>
-              <w:jc w:val="center"/>
-              <w:rPr>
-                <w:rFonts w:ascii="Times New Roman" w:hAnsi="Times New Roman" w:cs="Times New Roman"/>
-                <w:sz w:val="24"/>
-                <w:szCs w:val="24"/>
-              </w:rPr>
-            </w:pPr>
-            <w:r>
-              <w:rPr>
-                <w:rFonts w:ascii="Times New Roman" w:hAnsi="Times New Roman" w:cs="Times New Roman"/>
-                <w:sz w:val="24"/>
-                <w:szCs w:val="24"/>
-              </w:rPr>
-              <w:t>:</w:t>
-            </w:r>
-          </w:p>
-        </w:tc>
-        <w:tc>
-          <w:tcPr>
-            <w:tcW w:w="3969" w:type="dxa"/>
-          </w:tcPr>
-          <w:p>
-            <w:pPr>
-              <w:spacing w:after="0" w:line="240" w:lineRule="auto"/>
-              <w:rPr>
-                <w:rFonts w:ascii="Times New Roman" w:hAnsi="Times New Roman" w:cs="Times New Roman"/>
-                <w:spacing w:val="-5"/>
-                <w:sz w:val="24"/>
-                <w:szCs w:val="24"/>
-                <w:u w:val="single"/>
-              </w:rPr>
-            </w:pPr>
-            <w:r>
-              <w:rPr>
-                <w:rFonts w:ascii="Times New Roman" w:hAnsi="Times New Roman" w:cs="Times New Roman"/>
-                <w:spacing w:val="-5"/>
-                <w:sz w:val="24"/>
-                <w:szCs w:val="24"/>
-                <w:u w:val="single"/>
-              </w:rPr>
-              <w:t xml:space="preserve">A. </w:t>
-            </w:r>
-            <w:r>
-              <w:rPr>
-                <w:rFonts w:ascii="Times New Roman" w:hAnsi="Times New Roman" w:cs="Times New Roman"/>
-                <w:spacing w:val="-5"/>
-                <w:sz w:val="24"/>
-                <w:szCs w:val="24"/>
-                <w:u w:val="single"/>
-              </w:rPr>
-              <w:t>Sumarudin</w:t>
-            </w:r>
-            <w:r>
-              <w:rPr>
-                <w:rFonts w:ascii="Times New Roman" w:hAnsi="Times New Roman" w:cs="Times New Roman"/>
-                <w:spacing w:val="-5"/>
-                <w:sz w:val="24"/>
-                <w:szCs w:val="24"/>
-                <w:u w:val="single"/>
-              </w:rPr>
-              <w:t>, S.Pd., M.</w:t>
-            </w:r>
-            <w:r>
-              <w:rPr>
-                <w:rFonts w:ascii="Times New Roman" w:hAnsi="Times New Roman" w:cs="Times New Roman"/>
-                <w:spacing w:val="-5"/>
-                <w:sz w:val="24"/>
-                <w:szCs w:val="24"/>
-                <w:u w:val="single"/>
-              </w:rPr>
-              <w:t>T</w:t>
-            </w:r>
-            <w:r>
-              <w:rPr>
-                <w:rFonts w:ascii="Times New Roman" w:hAnsi="Times New Roman" w:cs="Times New Roman"/>
-                <w:spacing w:val="-5"/>
-                <w:sz w:val="24"/>
-                <w:szCs w:val="24"/>
-                <w:u w:val="single"/>
-              </w:rPr>
-              <w:t>, M.S</w:t>
-            </w:r>
-            <w:r>
-              <w:rPr>
-                <w:rFonts w:ascii="Times New Roman" w:hAnsi="Times New Roman" w:cs="Times New Roman"/>
-                <w:spacing w:val="-5"/>
-                <w:sz w:val="24"/>
-                <w:szCs w:val="24"/>
-                <w:u w:val="single"/>
-              </w:rPr>
-              <w:t>c</w:t>
-            </w:r>
-            <w:r>
-              <w:rPr>
-                <w:rFonts w:ascii="Times New Roman" w:hAnsi="Times New Roman" w:cs="Times New Roman"/>
-                <w:spacing w:val="-5"/>
-                <w:sz w:val="24"/>
-                <w:szCs w:val="24"/>
-                <w:u w:val="single"/>
-              </w:rPr>
-              <w:t xml:space="preserve">. </w:t>
-            </w:r>
-          </w:p>
-          <w:p>
-            <w:pPr>
-              <w:spacing w:after="0" w:line="240" w:lineRule="auto"/>
-              <w:rPr>
-                <w:rFonts w:ascii="Times New Roman" w:hAnsi="Times New Roman" w:cs="Times New Roman"/>
-                <w:sz w:val="24"/>
-                <w:szCs w:val="24"/>
-              </w:rPr>
-            </w:pPr>
-            <w:r>
-              <w:rPr>
-                <w:rFonts w:ascii="Times New Roman" w:hAnsi="Times New Roman" w:cs="Times New Roman"/>
-                <w:sz w:val="24"/>
-                <w:szCs w:val="24"/>
-              </w:rPr>
-              <w:t>NI</w:t>
-            </w:r>
-            <w:r>
-              <w:rPr>
-                <w:rFonts w:ascii="Times New Roman" w:hAnsi="Times New Roman" w:cs="Times New Roman"/>
-                <w:sz w:val="24"/>
-                <w:szCs w:val="24"/>
-              </w:rPr>
-              <w:t>P</w:t>
-            </w:r>
-            <w:r>
-              <w:rPr>
-                <w:rFonts w:ascii="Times New Roman" w:hAnsi="Times New Roman" w:cs="Times New Roman"/>
-                <w:sz w:val="24"/>
-                <w:szCs w:val="24"/>
-              </w:rPr>
-              <w:t xml:space="preserve"> </w:t>
-            </w:r>
-            <w:r>
-              <w:rPr>
-                <w:rFonts w:ascii="Times New Roman" w:hAnsi="Times New Roman" w:cs="Times New Roman"/>
-                <w:color w:val="000000"/>
-                <w:sz w:val="24"/>
-                <w:szCs w:val="24"/>
-              </w:rPr>
-              <w:t>198610102019031014</w:t>
-            </w:r>
-          </w:p>
-          <w:p>
-            <w:pPr>
-              <w:spacing w:after="0" w:line="360" w:lineRule="auto"/>
-              <w:rPr>
-                <w:rFonts w:ascii="Times New Roman" w:hAnsi="Times New Roman" w:cs="Times New Roman"/>
-                <w:sz w:val="24"/>
-                <w:szCs w:val="24"/>
-              </w:rPr>
-            </w:pPr>
-          </w:p>
-        </w:tc>
-        <w:tc>
-          <w:tcPr>
-            <w:tcW w:w="2234" w:type="dxa"/>
-          </w:tcPr>
-          <w:p>
-            <w:pPr>
-              <w:spacing w:after="0" w:line="360" w:lineRule="auto"/>
-              <w:rPr>
-                <w:rFonts w:ascii="Times New Roman" w:hAnsi="Times New Roman" w:cs="Times New Roman"/>
-                <w:sz w:val="24"/>
-                <w:szCs w:val="24"/>
-              </w:rPr>
-            </w:pPr>
-            <w:r>
-              <w:rPr>
-                <w:rFonts w:ascii="Times New Roman" w:hAnsi="Times New Roman" w:cs="Times New Roman"/>
-                <w:sz w:val="24"/>
-                <w:szCs w:val="24"/>
-              </w:rPr>
-              <w:br/>
-              <w:t>……</w:t>
-            </w:r>
-            <w:r>
-              <w:rPr>
-                <w:rFonts w:ascii="Times New Roman" w:hAnsi="Times New Roman" w:cs="Times New Roman"/>
-                <w:sz w:val="24"/>
-                <w:szCs w:val="24"/>
-              </w:rPr>
-              <w:t>..</w:t>
-            </w:r>
-            <w:r>
-              <w:rPr>
-                <w:rFonts w:ascii="Times New Roman" w:hAnsi="Times New Roman" w:cs="Times New Roman"/>
-                <w:sz w:val="24"/>
-                <w:szCs w:val="24"/>
-              </w:rPr>
-              <w:t>…………….</w:t>
-            </w:r>
-          </w:p>
-        </w:tc>
-      </w:tr>
-    </w:tbl>
-    <w:p>
-      <w:pPr>
-        <w:spacing w:after="0" w:line="360" w:lineRule="auto"/>
-        <w:jc w:val="center"/>
-      </w:pPr>
-    </w:p>
-    <w:p>
-      <w:pPr>
-        <w:spacing w:after="0" w:line="360" w:lineRule="auto"/>
-        <w:jc w:val="center"/>
-      </w:pPr>
-    </w:p>
-    <w:p>
-      <w:pPr>
-        <w:tabs>
-          <w:tab w:val="left" w:pos="4678"/>
-        </w:tabs>
-        <w:rPr>
-          <w:rFonts w:ascii="Times New Roman" w:hAnsi="Times New Roman" w:cs="Times New Roman"/>
-          <w:sz w:val="24"/>
-        </w:rPr>
-      </w:pPr>
-      <w:r>
-        <w:tab/>
-      </w:r>
-      <w:proofErr w:type="gramStart"/>
-      <w:r>
-        <w:rPr>
-          <w:rFonts w:ascii="Times New Roman" w:hAnsi="Times New Roman" w:cs="Times New Roman"/>
-          <w:sz w:val="24"/>
-        </w:rPr>
-        <w:t xml:space="preserve">Indramayu, </w:t>
-      </w:r>
-      <w:r>
-        <w:rPr>
-          <w:rFonts w:ascii="Times New Roman" w:hAnsi="Times New Roman" w:cs="Times New Roman"/>
-          <w:sz w:val="24"/>
-        </w:rPr>
-        <w:t xml:space="preserve">  </w:t>
-      </w:r>
-      <w:proofErr w:type="gramEnd"/>
-      <w:r>
-        <w:rPr>
-          <w:rFonts w:ascii="Times New Roman" w:hAnsi="Times New Roman" w:cs="Times New Roman"/>
-          <w:sz w:val="24"/>
-        </w:rPr>
-        <w:t xml:space="preserve"> </w:t>
-      </w:r>
-      <w:r>
-        <w:rPr>
-          <w:rFonts w:ascii="Times New Roman" w:hAnsi="Times New Roman" w:cs="Times New Roman"/>
-          <w:sz w:val="24"/>
-        </w:rPr>
-        <w:t xml:space="preserve"> </w:t>
-      </w:r>
-      <w:r>
-        <w:rPr>
-          <w:rFonts w:ascii="Times New Roman" w:hAnsi="Times New Roman" w:cs="Times New Roman"/>
-          <w:sz w:val="24"/>
-        </w:rPr>
-        <w:t>Februari</w:t>
-      </w:r>
-      <w:r>
-        <w:rPr>
-          <w:rFonts w:ascii="Times New Roman" w:hAnsi="Times New Roman" w:cs="Times New Roman"/>
-          <w:sz w:val="24"/>
-        </w:rPr>
-        <w:t xml:space="preserve"> 202</w:t>
-      </w:r>
-      <w:r>
-        <w:rPr>
-          <w:rFonts w:ascii="Times New Roman" w:hAnsi="Times New Roman" w:cs="Times New Roman"/>
-          <w:sz w:val="24"/>
-        </w:rPr>
-        <w:t>2</w:t>
-      </w:r>
-      <w:r>
-        <w:rPr>
-          <w:rFonts w:ascii="Times New Roman" w:hAnsi="Times New Roman" w:cs="Times New Roman"/>
-          <w:sz w:val="24"/>
-        </w:rPr>
-        <w:br/>
-      </w:r>
-      <w:r>
-        <w:rPr>
-          <w:rFonts w:ascii="Times New Roman" w:hAnsi="Times New Roman" w:cs="Times New Roman"/>
-          <w:sz w:val="24"/>
-        </w:rPr>
-        <w:tab/>
-        <w:t>Koordinator Program Studi</w:t>
-      </w:r>
-      <w:r>
-        <w:rPr>
-          <w:rFonts w:ascii="Times New Roman" w:hAnsi="Times New Roman" w:cs="Times New Roman"/>
-          <w:sz w:val="24"/>
-        </w:rPr>
-        <w:br/>
-      </w:r>
-      <w:r>
-        <w:rPr>
-          <w:rFonts w:ascii="Times New Roman" w:hAnsi="Times New Roman" w:cs="Times New Roman"/>
-          <w:sz w:val="24"/>
-        </w:rPr>
-        <w:tab/>
-        <w:t>D3 Teknik Informatika</w:t>
-      </w:r>
-    </w:p>
-    <w:p>
-      <w:pPr>
-        <w:tabs>
-          <w:tab w:val="left" w:pos="4678"/>
-        </w:tabs>
-        <w:rPr>
-          <w:rFonts w:ascii="Times New Roman" w:hAnsi="Times New Roman" w:cs="Times New Roman"/>
-          <w:sz w:val="24"/>
-        </w:rPr>
-      </w:pPr>
-    </w:p>
-    <w:p>
-      <w:pPr>
-        <w:tabs>
-          <w:tab w:val="left" w:pos="4678"/>
-        </w:tabs>
-        <w:rPr>
-          <w:rFonts w:ascii="Times New Roman" w:hAnsi="Times New Roman" w:cs="Times New Roman"/>
-          <w:sz w:val="24"/>
-        </w:rPr>
-      </w:pPr>
-    </w:p>
-    <w:p>
-      <w:pPr>
-        <w:pStyle w:val="NormalWeb"/>
-        <w:shd w:val="clear" w:color="auto" w:fill="FFFFFF"/>
-        <w:tabs>
-          <w:tab w:val="left" w:pos="4678"/>
-        </w:tabs>
-        <w:spacing w:before="0" w:beforeAutospacing="0" w:after="150" w:afterAutospacing="0"/>
-        <w:rPr>
-          <w:color w:val="333333"/>
-        </w:rPr>
-      </w:pPr>
-      <w:r>
-        <w:tab/>
-      </w:r>
-      <w:r>
-        <w:tab/>
-      </w:r>
-      <w:r>
-        <w:tab/>
-      </w:r>
-      <w:r>
-        <w:tab/>
-      </w:r>
-      <w:r>
-        <w:tab/>
-      </w:r>
-      <w:r>
-        <w:tab/>
-      </w:r>
-      <w:r>
-        <w:rPr>
-          <w:color w:val="000000"/>
-          <w:u w:val="single"/>
-        </w:rPr>
-        <w:t xml:space="preserve">Fachrul P. B. M., S.ST., </w:t>
-      </w:r>
-      <w:proofErr w:type="gramStart"/>
-      <w:r>
-        <w:rPr>
-          <w:color w:val="000000"/>
-          <w:u w:val="single"/>
-        </w:rPr>
-        <w:t>M.Kom</w:t>
-      </w:r>
-      <w:proofErr w:type="gramEnd"/>
-      <w:r>
-        <w:rPr>
-          <w:color w:val="000000"/>
-          <w:u w:val="single"/>
-        </w:rPr>
-        <w:t>.</w:t>
-      </w:r>
-      <w:r>
-        <w:rPr>
-          <w:color w:val="333333"/>
-          <w:u w:val="single"/>
-        </w:rPr>
-        <w:br/>
-      </w:r>
-      <w:r>
-        <w:rPr>
-          <w:color w:val="333333"/>
-        </w:rPr>
-        <w:tab/>
-        <w:t xml:space="preserve">NIP </w:t>
-      </w:r>
-      <w:r>
-        <w:rPr>
-          <w:color w:val="333333"/>
-        </w:rPr>
-        <w:t>199204232018031001</w:t>
       </w:r>
     </w:p>
     <w:p>
@@ -1236,11 +718,70 @@
           <w:tab w:val="left" w:pos="4395"/>
           <w:tab w:val="left" w:pos="4678"/>
         </w:tabs>
-        <w:rPr>
-          <w:rFonts w:ascii="Times New Roman" w:hAnsi="Times New Roman" w:cs="Times New Roman"/>
-          <w:sz w:val="24"/>
-        </w:rPr>
-      </w:pPr>
+        <w:ind w:left="-284"/>
+        <w:rPr>
+          <w:rFonts w:ascii="Times New Roman" w:hAnsi="Times New Roman" w:cs="Times New Roman"/>
+          <w:sz w:val="24"/>
+        </w:rPr>
+      </w:pPr>
+      <w:r>
+        <w:rPr>
+          <w:rFonts w:ascii="Times New Roman" w:hAnsi="Times New Roman" w:cs="Times New Roman"/>
+          <w:noProof/>
+          <w:sz w:val="24"/>
+        </w:rPr>
+        <w:drawing>
+          <wp:inline distT="0" distB="0" distL="0" distR="0" wp14:anchorId="7ECEB6E4" wp14:editId="49FC2B85">
+            <wp:extent cx="6163126" cy="3332018"/>
+            <wp:effectExtent l="0" t="0" r="9525" b="1905"/>
+            <wp:docPr id="4" name="Gambar 4"/>
+            <wp:cNvGraphicFramePr>
+              <a:graphicFrameLocks xmlns:a="http://schemas.openxmlformats.org/drawingml/2006/main" noChangeAspect="1"/>
+            </wp:cNvGraphicFramePr>
+            <a:graphic xmlns:a="http://schemas.openxmlformats.org/drawingml/2006/main">
+              <a:graphicData uri="http://schemas.openxmlformats.org/drawingml/2006/picture">
+                <pic:pic xmlns:pic="http://schemas.openxmlformats.org/drawingml/2006/picture">
+                  <pic:nvPicPr>
+                    <pic:cNvPr id="0" name="Picture 1"/>
+                    <pic:cNvPicPr>
+                      <a:picLocks noChangeAspect="1" noChangeArrowheads="1"/>
+                    </pic:cNvPicPr>
+                  </pic:nvPicPr>
+                  <pic:blipFill rotWithShape="1">
+                    <a:blip r:embed="rId10" cstate="print">
+                      <a:extLst>
+                        <a:ext uri="{28A0092B-C50C-407E-A947-70E740481C1C}">
+                          <a14:useLocalDpi xmlns:a14="http://schemas.microsoft.com/office/drawing/2010/main" val="0"/>
+                        </a:ext>
+                      </a:extLst>
+                    </a:blip>
+                    <a:srcRect t="43518" b="24026"/>
+                    <a:stretch/>
+                  </pic:blipFill>
+                  <pic:spPr bwMode="auto">
+                    <a:xfrm>
+                      <a:off x="0" y="0"/>
+                      <a:ext cx="6185435" cy="3344079"/>
+                    </a:xfrm>
+                    <a:prstGeom prst="rect">
+                      <a:avLst/>
+                    </a:prstGeom>
+                    <a:noFill/>
+                    <a:ln>
+                      <a:noFill/>
+                    </a:ln>
+                    <a:extLst>
+                      <a:ext uri="{53640926-AAD7-44D8-BBD7-CCE9431645EC}">
+                        <a14:shadowObscured xmlns:a14="http://schemas.microsoft.com/office/drawing/2010/main"/>
+                      </a:ext>
+                    </a:extLst>
+                  </pic:spPr>
+                </pic:pic>
+              </a:graphicData>
+            </a:graphic>
+          </wp:inline>
+        </w:drawing>
+      </w:r>
     </w:p>
     <w:p>
       <w:pPr>
@@ -1331,7 +872,7 @@
     </w:p>
     <w:tbl>
       <w:tblPr>
-        <w:tblStyle w:val="TableGrid"/>
+        <w:tblStyle w:val="KisiTabel"/>
         <w:tblW w:w="0" w:type="auto"/>
         <w:tblBorders>
           <w:top w:val="none" w:sz="0" w:space="0" w:color="auto"/>
@@ -1875,7 +1416,7 @@
                 <w:rFonts w:ascii="Times New Roman" w:hAnsi="Times New Roman" w:cs="Times New Roman"/>
                 <w:sz w:val="24"/>
               </w:rPr>
-              <w:t>7</w:t>
+              <w:t>8</w:t>
             </w:r>
           </w:p>
         </w:tc>
@@ -1951,7 +1492,7 @@
           <w:sz w:val="24"/>
         </w:rPr>
         <w:sectPr>
-          <w:footerReference w:type="default" r:id="rId10"/>
+          <w:footerReference w:type="default" r:id="rId11"/>
           <w:pgSz w:w="11907" w:h="16839" w:code="9"/>
           <w:pgMar w:top="1701" w:right="1701" w:bottom="1701" w:left="2268" w:header="709" w:footer="709" w:gutter="0"/>
           <w:pgNumType w:fmt="lowerRoman" w:start="3"/>
@@ -1962,7 +1503,7 @@
     </w:p>
     <w:p>
       <w:pPr>
-        <w:pStyle w:val="ListParagraph"/>
+        <w:pStyle w:val="DaftarParagraf"/>
         <w:numPr>
           <w:ilvl w:val="0"/>
           <w:numId w:val="1"/>
@@ -1989,7 +1530,7 @@
     </w:p>
     <w:p>
       <w:pPr>
-        <w:pStyle w:val="ListParagraph"/>
+        <w:pStyle w:val="DaftarParagraf"/>
         <w:spacing w:line="360" w:lineRule="auto"/>
         <w:ind w:left="0" w:firstLine="425"/>
         <w:jc w:val="both"/>
@@ -2012,7 +1553,7 @@
     </w:p>
     <w:p>
       <w:pPr>
-        <w:pStyle w:val="ListParagraph"/>
+        <w:pStyle w:val="DaftarParagraf"/>
         <w:spacing w:line="360" w:lineRule="auto"/>
         <w:ind w:left="0" w:firstLine="425"/>
         <w:jc w:val="both"/>
@@ -2030,63 +1571,21 @@
           <w:szCs w:val="24"/>
           <w:lang w:val="en-US"/>
         </w:rPr>
-        <w:t xml:space="preserve">Peningkatan kebutuhan hasil pertanian yang lebih tinggi dengan perlindungan kualitas lingkungan yang lebih baik, telah mendorong lahirnya Gerakan “peningkatan hasil dengan dampak lebih rendah”. Gerakan tersebut di Eropa dikenal sebagai </w:t>
-      </w:r>
-      <w:r>
-        <w:rPr>
-          <w:rFonts w:ascii="Times New Roman" w:hAnsi="Times New Roman" w:cs="Times New Roman"/>
-          <w:i/>
-          <w:iCs/>
-          <w:sz w:val="24"/>
-          <w:szCs w:val="24"/>
-          <w:lang w:val="en-US"/>
-        </w:rPr>
-        <w:t>“Smart Farming”</w:t>
-      </w:r>
-      <w:r>
-        <w:rPr>
-          <w:rFonts w:ascii="Times New Roman" w:hAnsi="Times New Roman" w:cs="Times New Roman"/>
-          <w:i/>
-          <w:iCs/>
+        <w:t>Tanaman Padi merupakan komoditas tanaman pangan yang penting di Indonesia, selain itu Tanaman Padi juga termasuk tanaman pertanian yang berasal dari benua Asia termasuk Indonesia. Tanaman Padi biasanya diolah menjadi beras sebagai makanan pokok bagi sebagian besar penduduk di Indonesia, maka dari itu Tanaman Padi sangat perlu diperhatikan kualitasnya.</w:t>
+      </w:r>
+      <w:r>
+        <w:rPr>
+          <w:rFonts w:ascii="Times New Roman" w:hAnsi="Times New Roman" w:cs="Times New Roman"/>
           <w:sz w:val="24"/>
           <w:szCs w:val="24"/>
           <w:lang w:val="en-US"/>
         </w:rPr>
         <w:t xml:space="preserve"> </w:t>
       </w:r>
-      <w:r>
-        <w:rPr>
-          <w:rFonts w:ascii="Times New Roman" w:hAnsi="Times New Roman" w:cs="Times New Roman"/>
-          <w:sz w:val="24"/>
-          <w:szCs w:val="24"/>
-          <w:lang w:val="en-US"/>
-        </w:rPr>
-        <w:t xml:space="preserve">atau pertanian pintar dengan istilah Pertanian 4.0. Gagasan Pertanian 4.0 menarik perhatian pelaku pertanian dalam mendukung pengembangan pertanian modern. Pertanian 4.0 adalah pertanian presisi yang dikombinasikan dengan teknologi informasi digital yang utamanya didukung oleh </w:t>
-      </w:r>
-      <w:r>
-        <w:rPr>
-          <w:rFonts w:ascii="Times New Roman" w:hAnsi="Times New Roman" w:cs="Times New Roman"/>
-          <w:i/>
-          <w:iCs/>
-          <w:sz w:val="24"/>
-          <w:szCs w:val="24"/>
-          <w:lang w:val="en-US"/>
-        </w:rPr>
-        <w:t>big data, mobile internet dan cloud computing</w:t>
-      </w:r>
-      <w:r>
-        <w:rPr>
-          <w:rFonts w:ascii="Times New Roman" w:hAnsi="Times New Roman" w:cs="Times New Roman"/>
-          <w:sz w:val="24"/>
-          <w:szCs w:val="24"/>
-          <w:lang w:val="en-US"/>
-        </w:rPr>
-        <w:t xml:space="preserve"> (Santosa, Edi dan Winarno, Tohir, 2019).</w:t>
-      </w:r>
-    </w:p>
-    <w:p>
-      <w:pPr>
-        <w:pStyle w:val="ListParagraph"/>
+    </w:p>
+    <w:p>
+      <w:pPr>
+        <w:pStyle w:val="DaftarParagraf"/>
         <w:spacing w:line="360" w:lineRule="auto"/>
         <w:ind w:left="0" w:firstLine="425"/>
         <w:jc w:val="both"/>
@@ -2104,12 +1603,63 @@
           <w:szCs w:val="24"/>
           <w:lang w:val="en-US"/>
         </w:rPr>
-        <w:t>Tanaman Padi merupakan komoditas tanaman pangan yang penting di Indonesia, selain itu Tanaman Padi juga termasuk tanaman pertanian yang berasal dari benua Asia termasuk Indonesia. Tanaman Padi biasanya diolah menjadi beras sebagai makanan pokok bagi sebagian besar penduduk di Indonesia, maka dari itu Tanaman Padi sangat perlu diperhatikan kualitasnya.</w:t>
-      </w:r>
-    </w:p>
-    <w:p>
-      <w:pPr>
-        <w:pStyle w:val="ListParagraph"/>
+        <w:t xml:space="preserve">Peningkatan kebutuhan hasil pertanian yang lebih tinggi dengan perlindungan kualitas lingkungan yang lebih baik, telah mendorong lahirnya Gerakan “peningkatan hasil dengan dampak lebih rendah”. Gerakan tersebut di Eropa dikenal sebagai </w:t>
+      </w:r>
+      <w:r>
+        <w:rPr>
+          <w:rFonts w:ascii="Times New Roman" w:hAnsi="Times New Roman" w:cs="Times New Roman"/>
+          <w:i/>
+          <w:iCs/>
+          <w:sz w:val="24"/>
+          <w:szCs w:val="24"/>
+          <w:lang w:val="en-US"/>
+        </w:rPr>
+        <w:t>“Smart Farming”</w:t>
+      </w:r>
+      <w:r>
+        <w:rPr>
+          <w:rFonts w:ascii="Times New Roman" w:hAnsi="Times New Roman" w:cs="Times New Roman"/>
+          <w:i/>
+          <w:iCs/>
+          <w:sz w:val="24"/>
+          <w:szCs w:val="24"/>
+          <w:lang w:val="en-US"/>
+        </w:rPr>
+        <w:t xml:space="preserve"> </w:t>
+      </w:r>
+      <w:r>
+        <w:rPr>
+          <w:rFonts w:ascii="Times New Roman" w:hAnsi="Times New Roman" w:cs="Times New Roman"/>
+          <w:sz w:val="24"/>
+          <w:szCs w:val="24"/>
+          <w:lang w:val="en-US"/>
+        </w:rPr>
+        <w:t xml:space="preserve">atau pertanian pintar dengan istilah Pertanian 4.0. Gagasan Pertanian 4.0 menarik perhatian pelaku pertanian dalam mendukung pengembangan pertanian modern. Pertanian 4.0 adalah pertanian presisi yang dikombinasikan dengan teknologi informasi digital yang utamanya didukung oleh </w:t>
+      </w:r>
+      <w:r>
+        <w:rPr>
+          <w:rFonts w:ascii="Times New Roman" w:hAnsi="Times New Roman" w:cs="Times New Roman"/>
+          <w:i/>
+          <w:iCs/>
+          <w:sz w:val="24"/>
+          <w:szCs w:val="24"/>
+          <w:lang w:val="en-US"/>
+        </w:rPr>
+        <w:t>big data, mobile internet dan cloud computing</w:t>
+      </w:r>
+      <w:r>
+        <w:rPr>
+          <w:rFonts w:ascii="Times New Roman" w:hAnsi="Times New Roman" w:cs="Times New Roman"/>
+          <w:sz w:val="24"/>
+          <w:szCs w:val="24"/>
+          <w:lang w:val="en-US"/>
+        </w:rPr>
+        <w:t xml:space="preserve"> (Santosa, Edi dan Winarno, Tohir, 2019).</w:t>
+      </w:r>
+    </w:p>
+    <w:p>
+      <w:pPr>
+        <w:pStyle w:val="DaftarParagraf"/>
         <w:spacing w:line="360" w:lineRule="auto"/>
         <w:ind w:left="0" w:firstLine="425"/>
         <w:jc w:val="both"/>
@@ -2177,7 +1727,7 @@
     </w:p>
     <w:p>
       <w:pPr>
-        <w:pStyle w:val="ListParagraph"/>
+        <w:pStyle w:val="DaftarParagraf"/>
         <w:spacing w:line="360" w:lineRule="auto"/>
         <w:ind w:left="0" w:firstLine="425"/>
         <w:jc w:val="both"/>
@@ -2213,7 +1763,34 @@
           <w:szCs w:val="24"/>
           <w:lang w:val="en-US"/>
         </w:rPr>
-        <w:t>kurang ideal dan kurangnya SDM</w:t>
+        <w:t xml:space="preserve">kurang ideal </w:t>
+      </w:r>
+      <w:r>
+        <w:rPr>
+          <w:rFonts w:ascii="Times New Roman" w:hAnsi="Times New Roman" w:cs="Times New Roman"/>
+          <w:sz w:val="24"/>
+          <w:szCs w:val="24"/>
+          <w:lang w:val="en-US"/>
+        </w:rPr>
+        <w:t>serta</w:t>
+      </w:r>
+      <w:r>
+        <w:rPr>
+          <w:rFonts w:ascii="Times New Roman" w:hAnsi="Times New Roman" w:cs="Times New Roman"/>
+          <w:sz w:val="24"/>
+          <w:szCs w:val="24"/>
+          <w:lang w:val="en-US"/>
+        </w:rPr>
+        <w:t xml:space="preserve"> kurangnya </w:t>
+      </w:r>
+      <w:r>
+        <w:rPr>
+          <w:rFonts w:ascii="Times New Roman" w:hAnsi="Times New Roman" w:cs="Times New Roman"/>
+          <w:sz w:val="24"/>
+          <w:szCs w:val="24"/>
+          <w:lang w:val="en-US"/>
+        </w:rPr>
+        <w:t>sumber daya manusia</w:t>
       </w:r>
       <w:r>
         <w:rPr>
@@ -2303,34 +1880,62 @@
           <w:szCs w:val="24"/>
           <w:lang w:val="en-US"/>
         </w:rPr>
-        <w:t>maka dari itu</w:t>
-      </w:r>
-      <w:r>
-        <w:rPr>
-          <w:rFonts w:ascii="Times New Roman" w:hAnsi="Times New Roman" w:cs="Times New Roman"/>
-          <w:sz w:val="24"/>
-          <w:szCs w:val="24"/>
-          <w:lang w:val="en-US"/>
-        </w:rPr>
-        <w:t xml:space="preserve"> dengan </w:t>
-      </w:r>
-      <w:r>
-        <w:rPr>
-          <w:rFonts w:ascii="Times New Roman" w:hAnsi="Times New Roman" w:cs="Times New Roman"/>
-          <w:sz w:val="24"/>
-          <w:szCs w:val="24"/>
-          <w:lang w:val="en-US"/>
-        </w:rPr>
-        <w:t>t</w:t>
-      </w:r>
-      <w:r>
-        <w:rPr>
-          <w:rFonts w:ascii="Times New Roman" w:hAnsi="Times New Roman" w:cs="Times New Roman"/>
-          <w:sz w:val="24"/>
-          <w:szCs w:val="24"/>
-          <w:lang w:val="en-US"/>
-        </w:rPr>
-        <w:t xml:space="preserve">eknologi pemrosesan gambar yang dilengkapi dengan kecerdasan buatan dan teknologi </w:t>
+        <w:t>oleh karena itu</w:t>
+      </w:r>
+      <w:r>
+        <w:rPr>
+          <w:rFonts w:ascii="Times New Roman" w:hAnsi="Times New Roman" w:cs="Times New Roman"/>
+          <w:sz w:val="24"/>
+          <w:szCs w:val="24"/>
+          <w:lang w:val="en-US"/>
+        </w:rPr>
+        <w:t xml:space="preserve"> </w:t>
+      </w:r>
+      <w:r>
+        <w:rPr>
+          <w:rFonts w:ascii="Times New Roman" w:hAnsi="Times New Roman" w:cs="Times New Roman"/>
+          <w:sz w:val="24"/>
+          <w:szCs w:val="24"/>
+          <w:lang w:val="en-US"/>
+        </w:rPr>
+        <w:t xml:space="preserve">dibutuhkan sebuah sistem cerdas yang digunakan untuk mendeteksi tingkat kualitas tanaman padi dengan cepat dan </w:t>
+      </w:r>
+      <w:r>
+        <w:rPr>
+          <w:rFonts w:ascii="Times New Roman" w:hAnsi="Times New Roman" w:cs="Times New Roman"/>
+          <w:sz w:val="24"/>
+          <w:szCs w:val="24"/>
+          <w:lang w:val="en-US"/>
+        </w:rPr>
+        <w:t>cakupan deteksinya luas</w:t>
+      </w:r>
+      <w:r>
+        <w:rPr>
+          <w:rFonts w:ascii="Times New Roman" w:hAnsi="Times New Roman" w:cs="Times New Roman"/>
+          <w:sz w:val="24"/>
+          <w:szCs w:val="24"/>
+          <w:lang w:val="en-US"/>
+        </w:rPr>
+        <w:t>. T</w:t>
+      </w:r>
+      <w:r>
+        <w:rPr>
+          <w:rFonts w:ascii="Times New Roman" w:hAnsi="Times New Roman" w:cs="Times New Roman"/>
+          <w:sz w:val="24"/>
+          <w:szCs w:val="24"/>
+          <w:lang w:val="en-US"/>
+        </w:rPr>
+        <w:t xml:space="preserve">eknologi pemrosesan gambar yang dilengkapi dengan kecerdasan buatan </w:t>
+      </w:r>
+      <w:r>
+        <w:rPr>
+          <w:rFonts w:ascii="Times New Roman" w:hAnsi="Times New Roman" w:cs="Times New Roman"/>
+          <w:sz w:val="24"/>
+          <w:szCs w:val="24"/>
+          <w:lang w:val="en-US"/>
+        </w:rPr>
+        <w:lastRenderedPageBreak/>
+        <w:t xml:space="preserve">dan teknologi </w:t>
       </w:r>
       <w:r>
         <w:rPr>
@@ -2391,7 +1996,7 @@
     </w:p>
     <w:p>
       <w:pPr>
-        <w:pStyle w:val="ListParagraph"/>
+        <w:pStyle w:val="DaftarParagraf"/>
         <w:spacing w:line="360" w:lineRule="auto"/>
         <w:ind w:left="0" w:firstLine="425"/>
         <w:jc w:val="both"/>
@@ -2411,7 +2016,6 @@
           <w:szCs w:val="24"/>
           <w:lang w:val="en-US"/>
         </w:rPr>
-        <w:lastRenderedPageBreak/>
         <w:t xml:space="preserve">Oleh karena itu pada tugas akhir ini penulis akan membangun sebuah sistem yang dapat mendeteksi tingkat kualitas yang terdapat pada tanaman padi dengan metode </w:t>
       </w:r>
       <w:r>
@@ -2484,7 +2088,7 @@
     </w:p>
     <w:p>
       <w:pPr>
-        <w:pStyle w:val="ListParagraph"/>
+        <w:pStyle w:val="DaftarParagraf"/>
         <w:numPr>
           <w:ilvl w:val="0"/>
           <w:numId w:val="1"/>
@@ -2511,7 +2115,7 @@
     </w:p>
     <w:p>
       <w:pPr>
-        <w:pStyle w:val="ListParagraph"/>
+        <w:pStyle w:val="DaftarParagraf"/>
         <w:spacing w:line="360" w:lineRule="auto"/>
         <w:ind w:left="0" w:firstLine="426"/>
         <w:jc w:val="both"/>
@@ -2532,7 +2136,7 @@
     </w:p>
     <w:p>
       <w:pPr>
-        <w:pStyle w:val="ListParagraph"/>
+        <w:pStyle w:val="DaftarParagraf"/>
         <w:widowControl w:val="0"/>
         <w:numPr>
           <w:ilvl w:val="0"/>
@@ -2608,7 +2212,7 @@
     </w:p>
     <w:p>
       <w:pPr>
-        <w:pStyle w:val="ListParagraph"/>
+        <w:pStyle w:val="DaftarParagraf"/>
         <w:widowControl w:val="0"/>
         <w:numPr>
           <w:ilvl w:val="0"/>
@@ -2673,7 +2277,7 @@
     </w:p>
     <w:p>
       <w:pPr>
-        <w:pStyle w:val="ListParagraph"/>
+        <w:pStyle w:val="DaftarParagraf"/>
         <w:widowControl w:val="0"/>
         <w:numPr>
           <w:ilvl w:val="0"/>
@@ -2700,10 +2304,18 @@
         </w:rPr>
         <w:t>Berapa tinggi tingkat keberhasilan atau akurasi dari hasil deteksi dan klasifikasi yang dilakukan dengan menggunakan algoritma YOLO v5</w:t>
       </w:r>
-    </w:p>
-    <w:p>
-      <w:pPr>
-        <w:pStyle w:val="ListParagraph"/>
+      <w:r>
+        <w:rPr>
+          <w:rFonts w:ascii="Times New Roman" w:hAnsi="Times New Roman" w:cs="Times New Roman"/>
+          <w:sz w:val="24"/>
+          <w:lang w:val="en-US"/>
+        </w:rPr>
+        <w:t>?</w:t>
+      </w:r>
+    </w:p>
+    <w:p>
+      <w:pPr>
+        <w:pStyle w:val="DaftarParagraf"/>
         <w:widowControl w:val="0"/>
         <w:numPr>
           <w:ilvl w:val="0"/>
@@ -2736,7 +2348,7 @@
     </w:p>
     <w:p>
       <w:pPr>
-        <w:pStyle w:val="BodyText"/>
+        <w:pStyle w:val="TeksIsi"/>
         <w:spacing w:line="360" w:lineRule="auto"/>
         <w:ind w:right="43" w:firstLine="426"/>
         <w:jc w:val="both"/>
@@ -2777,7 +2389,7 @@
     </w:p>
     <w:p>
       <w:pPr>
-        <w:pStyle w:val="ListParagraph"/>
+        <w:pStyle w:val="DaftarParagraf"/>
         <w:widowControl w:val="0"/>
         <w:numPr>
           <w:ilvl w:val="0"/>
@@ -2882,7 +2494,25 @@
           <w:sz w:val="24"/>
           <w:lang w:val="en-US"/>
         </w:rPr>
-        <w:t>dari pertanian tanaman padi di Kabupaten Indramayu</w:t>
+        <w:t>dari pertanian tanaman padi di Kabupaten</w:t>
+      </w:r>
+      <w:r>
+        <w:rPr>
+          <w:rFonts w:ascii="Times New Roman" w:hAnsi="Times New Roman" w:cs="Times New Roman"/>
+          <w:iCs/>
+          <w:sz w:val="24"/>
+          <w:lang w:val="en-US"/>
+        </w:rPr>
+        <w:t xml:space="preserve"> Majalengka dan Kabupaten</w:t>
+      </w:r>
+      <w:r>
+        <w:rPr>
+          <w:rFonts w:ascii="Times New Roman" w:hAnsi="Times New Roman" w:cs="Times New Roman"/>
+          <w:iCs/>
+          <w:sz w:val="24"/>
+          <w:lang w:val="en-US"/>
+        </w:rPr>
+        <w:t xml:space="preserve"> Indramayu</w:t>
       </w:r>
       <w:r>
         <w:rPr>
@@ -2895,7 +2525,7 @@
     </w:p>
     <w:p>
       <w:pPr>
-        <w:pStyle w:val="ListParagraph"/>
+        <w:pStyle w:val="DaftarParagraf"/>
         <w:widowControl w:val="0"/>
         <w:numPr>
           <w:ilvl w:val="0"/>
@@ -2962,7 +2592,7 @@
     </w:p>
     <w:p>
       <w:pPr>
-        <w:pStyle w:val="ListParagraph"/>
+        <w:pStyle w:val="DaftarParagraf"/>
         <w:widowControl w:val="0"/>
         <w:numPr>
           <w:ilvl w:val="0"/>
@@ -3013,7 +2643,23 @@
           <w:sz w:val="24"/>
           <w:lang w:val="en-US"/>
         </w:rPr>
-        <w:t xml:space="preserve"> berumur 0 sampai 60 hari atau dalam fase pertumbuhan vegetati</w:t>
+        <w:t xml:space="preserve"> berumur </w:t>
+      </w:r>
+      <w:r>
+        <w:rPr>
+          <w:rFonts w:ascii="Times New Roman" w:hAnsi="Times New Roman" w:cs="Times New Roman"/>
+          <w:sz w:val="24"/>
+          <w:lang w:val="en-US"/>
+        </w:rPr>
+        <w:t>45</w:t>
+      </w:r>
+      <w:r>
+        <w:rPr>
+          <w:rFonts w:ascii="Times New Roman" w:hAnsi="Times New Roman" w:cs="Times New Roman"/>
+          <w:sz w:val="24"/>
+          <w:lang w:val="en-US"/>
+        </w:rPr>
+        <w:t xml:space="preserve"> sampai 60 hari atau dalam fase pertumbuhan vegetati</w:t>
       </w:r>
       <w:r>
         <w:rPr>
@@ -3029,7 +2675,39 @@
           <w:sz w:val="24"/>
           <w:lang w:val="en-US"/>
         </w:rPr>
-        <w:t xml:space="preserve"> dan berumur 60 sampai 90 hari atau dalam fase pertumbuhan genetati</w:t>
+        <w:t xml:space="preserve"> dan berumur 60 sampai </w:t>
+      </w:r>
+      <w:r>
+        <w:rPr>
+          <w:rFonts w:ascii="Times New Roman" w:hAnsi="Times New Roman" w:cs="Times New Roman"/>
+          <w:sz w:val="24"/>
+          <w:lang w:val="en-US"/>
+        </w:rPr>
+        <w:t>75</w:t>
+      </w:r>
+      <w:r>
+        <w:rPr>
+          <w:rFonts w:ascii="Times New Roman" w:hAnsi="Times New Roman" w:cs="Times New Roman"/>
+          <w:sz w:val="24"/>
+          <w:lang w:val="en-US"/>
+        </w:rPr>
+        <w:t xml:space="preserve"> hari atau dalam fase pertumbuhan gene</w:t>
+      </w:r>
+      <w:r>
+        <w:rPr>
+          <w:rFonts w:ascii="Times New Roman" w:hAnsi="Times New Roman" w:cs="Times New Roman"/>
+          <w:sz w:val="24"/>
+          <w:lang w:val="en-US"/>
+        </w:rPr>
+        <w:t>r</w:t>
+      </w:r>
+      <w:r>
+        <w:rPr>
+          <w:rFonts w:ascii="Times New Roman" w:hAnsi="Times New Roman" w:cs="Times New Roman"/>
+          <w:sz w:val="24"/>
+          <w:lang w:val="en-US"/>
+        </w:rPr>
+        <w:t>ati</w:t>
       </w:r>
       <w:r>
         <w:rPr>
@@ -3050,7 +2728,7 @@
     </w:p>
     <w:p>
       <w:pPr>
-        <w:pStyle w:val="ListParagraph"/>
+        <w:pStyle w:val="DaftarParagraf"/>
         <w:widowControl w:val="0"/>
         <w:numPr>
           <w:ilvl w:val="0"/>
@@ -3073,12 +2751,28 @@
           <w:sz w:val="24"/>
           <w:lang w:val="en-US"/>
         </w:rPr>
-        <w:t>Sistem dibangun menggunakan bahasa pemograman Python.</w:t>
-      </w:r>
-    </w:p>
-    <w:p>
-      <w:pPr>
-        <w:pStyle w:val="ListParagraph"/>
+        <w:t>Sistem dibangun menggunakan bahasa pem</w:t>
+      </w:r>
+      <w:r>
+        <w:rPr>
+          <w:rFonts w:ascii="Times New Roman" w:hAnsi="Times New Roman" w:cs="Times New Roman"/>
+          <w:sz w:val="24"/>
+          <w:lang w:val="en-US"/>
+        </w:rPr>
+        <w:t>r</w:t>
+      </w:r>
+      <w:r>
+        <w:rPr>
+          <w:rFonts w:ascii="Times New Roman" w:hAnsi="Times New Roman" w:cs="Times New Roman"/>
+          <w:sz w:val="24"/>
+          <w:lang w:val="en-US"/>
+        </w:rPr>
+        <w:t>ograman Python.</w:t>
+      </w:r>
+    </w:p>
+    <w:p>
+      <w:pPr>
+        <w:pStyle w:val="DaftarParagraf"/>
         <w:widowControl w:val="0"/>
         <w:numPr>
           <w:ilvl w:val="0"/>
@@ -3111,7 +2805,7 @@
     </w:p>
     <w:p>
       <w:pPr>
-        <w:pStyle w:val="BodyText"/>
+        <w:pStyle w:val="TeksIsi"/>
         <w:spacing w:line="360" w:lineRule="auto"/>
         <w:ind w:right="46" w:firstLine="426"/>
         <w:jc w:val="both"/>
@@ -3136,7 +2830,7 @@
     </w:p>
     <w:p>
       <w:pPr>
-        <w:pStyle w:val="ListParagraph"/>
+        <w:pStyle w:val="DaftarParagraf"/>
         <w:widowControl w:val="0"/>
         <w:numPr>
           <w:ilvl w:val="0"/>
@@ -3195,7 +2889,7 @@
     </w:p>
     <w:p>
       <w:pPr>
-        <w:pStyle w:val="ListParagraph"/>
+        <w:pStyle w:val="DaftarParagraf"/>
         <w:widowControl w:val="0"/>
         <w:numPr>
           <w:ilvl w:val="0"/>
@@ -3220,6 +2914,7 @@
           <w:sz w:val="24"/>
           <w:lang w:val="en-US"/>
         </w:rPr>
+        <w:lastRenderedPageBreak/>
         <w:t xml:space="preserve">Mengimplementasikan algoritma YOLO v5 untuk mendeteksi </w:t>
       </w:r>
       <w:r>
@@ -3238,7 +2933,6 @@
           <w:sz w:val="24"/>
           <w:lang w:val="en-US"/>
         </w:rPr>
-        <w:lastRenderedPageBreak/>
         <w:t>matrixs</w:t>
       </w:r>
       <w:r>
@@ -3252,7 +2946,7 @@
     </w:p>
     <w:p>
       <w:pPr>
-        <w:pStyle w:val="ListParagraph"/>
+        <w:pStyle w:val="DaftarParagraf"/>
         <w:numPr>
           <w:ilvl w:val="0"/>
           <w:numId w:val="1"/>
@@ -3278,7 +2972,7 @@
     </w:p>
     <w:p>
       <w:pPr>
-        <w:pStyle w:val="ListParagraph"/>
+        <w:pStyle w:val="DaftarParagraf"/>
         <w:spacing w:after="200" w:line="360" w:lineRule="auto"/>
         <w:ind w:left="426"/>
         <w:rPr>
@@ -3298,7 +2992,7 @@
     </w:p>
     <w:p>
       <w:pPr>
-        <w:pStyle w:val="BodyText"/>
+        <w:pStyle w:val="TeksIsi"/>
         <w:numPr>
           <w:ilvl w:val="0"/>
           <w:numId w:val="5"/>
@@ -3325,7 +3019,7 @@
     </w:p>
     <w:p>
       <w:pPr>
-        <w:pStyle w:val="BodyText"/>
+        <w:pStyle w:val="TeksIsi"/>
         <w:numPr>
           <w:ilvl w:val="0"/>
           <w:numId w:val="5"/>
@@ -3344,7 +3038,7 @@
     </w:p>
     <w:p>
       <w:pPr>
-        <w:pStyle w:val="BodyText"/>
+        <w:pStyle w:val="TeksIsi"/>
         <w:numPr>
           <w:ilvl w:val="0"/>
           <w:numId w:val="5"/>
@@ -3405,7 +3099,7 @@
     </w:p>
     <w:p>
       <w:pPr>
-        <w:pStyle w:val="ListParagraph"/>
+        <w:pStyle w:val="DaftarParagraf"/>
         <w:numPr>
           <w:ilvl w:val="0"/>
           <w:numId w:val="1"/>
@@ -3431,7 +3125,7 @@
     </w:p>
     <w:p>
       <w:pPr>
-        <w:pStyle w:val="ListParagraph"/>
+        <w:pStyle w:val="DaftarParagraf"/>
         <w:numPr>
           <w:ilvl w:val="0"/>
           <w:numId w:val="6"/>
@@ -3460,7 +3154,7 @@
     </w:p>
     <w:p>
       <w:pPr>
-        <w:pStyle w:val="ListParagraph"/>
+        <w:pStyle w:val="DaftarParagraf"/>
         <w:spacing w:after="200" w:line="360" w:lineRule="auto"/>
         <w:ind w:left="851" w:firstLine="425"/>
         <w:jc w:val="both"/>
@@ -3543,7 +3237,7 @@
     </w:p>
     <w:p>
       <w:pPr>
-        <w:pStyle w:val="ListParagraph"/>
+        <w:pStyle w:val="DaftarParagraf"/>
         <w:spacing w:after="200" w:line="360" w:lineRule="auto"/>
         <w:ind w:left="851" w:firstLine="425"/>
         <w:jc w:val="both"/>
@@ -3674,7 +3368,7 @@
     </w:p>
     <w:p>
       <w:pPr>
-        <w:pStyle w:val="ListParagraph"/>
+        <w:pStyle w:val="DaftarParagraf"/>
         <w:spacing w:after="200" w:line="360" w:lineRule="auto"/>
         <w:ind w:left="851"/>
         <w:jc w:val="both"/>
@@ -3695,7 +3389,7 @@
     </w:p>
     <w:p>
       <w:pPr>
-        <w:pStyle w:val="ListParagraph"/>
+        <w:pStyle w:val="DaftarParagraf"/>
         <w:numPr>
           <w:ilvl w:val="0"/>
           <w:numId w:val="12"/>
@@ -3715,12 +3409,13 @@
           <w:sz w:val="24"/>
           <w:szCs w:val="24"/>
         </w:rPr>
+        <w:lastRenderedPageBreak/>
         <w:t xml:space="preserve">Memperoleh atau mengakuisisi citra digital. </w:t>
       </w:r>
     </w:p>
     <w:p>
       <w:pPr>
-        <w:pStyle w:val="ListParagraph"/>
+        <w:pStyle w:val="DaftarParagraf"/>
         <w:numPr>
           <w:ilvl w:val="0"/>
           <w:numId w:val="12"/>
@@ -3740,13 +3435,12 @@
           <w:sz w:val="24"/>
           <w:szCs w:val="24"/>
         </w:rPr>
-        <w:lastRenderedPageBreak/>
         <w:t xml:space="preserve">Melakukan teknik komputasi untuk memproses atau memodifikasi data citra. (operasi-operasi pengolahan citra). </w:t>
       </w:r>
     </w:p>
     <w:p>
       <w:pPr>
-        <w:pStyle w:val="ListParagraph"/>
+        <w:pStyle w:val="DaftarParagraf"/>
         <w:numPr>
           <w:ilvl w:val="0"/>
           <w:numId w:val="12"/>
@@ -3771,7 +3465,7 @@
     </w:p>
     <w:p>
       <w:pPr>
-        <w:pStyle w:val="ListParagraph"/>
+        <w:pStyle w:val="DaftarParagraf"/>
         <w:spacing w:after="200" w:line="360" w:lineRule="auto"/>
         <w:ind w:left="851" w:firstLine="425"/>
         <w:jc w:val="both"/>
@@ -3820,7 +3514,7 @@
     </w:p>
     <w:p>
       <w:pPr>
-        <w:pStyle w:val="BodyText"/>
+        <w:pStyle w:val="TeksIsi"/>
         <w:numPr>
           <w:ilvl w:val="0"/>
           <w:numId w:val="6"/>
@@ -3845,7 +3539,7 @@
     </w:p>
     <w:p>
       <w:pPr>
-        <w:pStyle w:val="BodyText"/>
+        <w:pStyle w:val="TeksIsi"/>
         <w:spacing w:line="360" w:lineRule="auto"/>
         <w:ind w:left="851" w:right="38"/>
         <w:rPr>
@@ -3874,7 +3568,7 @@
                     <pic:cNvPicPr/>
                   </pic:nvPicPr>
                   <pic:blipFill>
-                    <a:blip r:embed="rId11"/>
+                    <a:blip r:embed="rId12"/>
                     <a:stretch>
                       <a:fillRect/>
                     </a:stretch>
@@ -3897,7 +3591,7 @@
     </w:p>
     <w:p>
       <w:pPr>
-        <w:pStyle w:val="ListParagraph"/>
+        <w:pStyle w:val="DaftarParagraf"/>
         <w:spacing w:line="360" w:lineRule="auto"/>
         <w:ind w:left="1080"/>
         <w:jc w:val="center"/>
@@ -3918,7 +3612,7 @@
     </w:p>
     <w:p>
       <w:pPr>
-        <w:pStyle w:val="BodyText"/>
+        <w:pStyle w:val="TeksIsi"/>
         <w:spacing w:line="360" w:lineRule="auto"/>
         <w:ind w:left="851" w:right="38" w:firstLine="567"/>
         <w:jc w:val="both"/>
@@ -4045,7 +3739,7 @@
     </w:p>
     <w:p>
       <w:pPr>
-        <w:pStyle w:val="BodyText"/>
+        <w:pStyle w:val="TeksIsi"/>
         <w:spacing w:line="360" w:lineRule="auto"/>
         <w:ind w:left="851" w:right="38" w:firstLine="567"/>
         <w:jc w:val="both"/>
@@ -4132,7 +3826,15 @@
           <w:sz w:val="24"/>
           <w:szCs w:val="24"/>
         </w:rPr>
-        <w:t xml:space="preserve"> tersemat </w:t>
+        <w:t xml:space="preserve"> </w:t>
+      </w:r>
+      <w:r>
+        <w:rPr>
+          <w:sz w:val="24"/>
+          <w:szCs w:val="24"/>
+        </w:rPr>
+        <w:lastRenderedPageBreak/>
+        <w:t xml:space="preserve">tersemat </w:t>
       </w:r>
       <w:r>
         <w:rPr>
@@ -4164,15 +3866,7 @@
           <w:sz w:val="24"/>
           <w:szCs w:val="24"/>
         </w:rPr>
-        <w:t xml:space="preserve"> structure. </w:t>
-      </w:r>
-      <w:r>
-        <w:rPr>
-          <w:sz w:val="24"/>
-          <w:szCs w:val="24"/>
-        </w:rPr>
-        <w:lastRenderedPageBreak/>
-        <w:t xml:space="preserve">Teknik yang digunakan pada bagian </w:t>
+        <w:t xml:space="preserve"> structure. Teknik yang digunakan pada bagian </w:t>
       </w:r>
       <w:r>
         <w:rPr>
@@ -4216,7 +3910,7 @@
     </w:p>
     <w:p>
       <w:pPr>
-        <w:pStyle w:val="BodyText"/>
+        <w:pStyle w:val="TeksIsi"/>
         <w:spacing w:line="360" w:lineRule="auto"/>
         <w:ind w:left="851" w:right="38" w:firstLine="567"/>
         <w:jc w:val="both"/>
@@ -4235,7 +3929,7 @@
     </w:p>
     <w:p>
       <w:pPr>
-        <w:pStyle w:val="BodyText"/>
+        <w:pStyle w:val="TeksIsi"/>
         <w:numPr>
           <w:ilvl w:val="0"/>
           <w:numId w:val="1"/>
@@ -4263,7 +3957,7 @@
     </w:p>
     <w:p>
       <w:pPr>
-        <w:pStyle w:val="BodyText"/>
+        <w:pStyle w:val="TeksIsi"/>
         <w:numPr>
           <w:ilvl w:val="0"/>
           <w:numId w:val="7"/>
@@ -4298,7 +3992,107 @@
     </w:p>
     <w:p>
       <w:pPr>
-        <w:pStyle w:val="ListParagraph"/>
+        <w:pStyle w:val="TeksIsi"/>
+        <w:tabs>
+          <w:tab w:val="left" w:pos="1653"/>
+          <w:tab w:val="left" w:pos="2949"/>
+          <w:tab w:val="left" w:pos="3997"/>
+        </w:tabs>
+        <w:spacing w:line="360" w:lineRule="auto"/>
+        <w:ind w:left="709" w:right="132"/>
+        <w:jc w:val="both"/>
+        <w:rPr>
+          <w:b/>
+          <w:sz w:val="24"/>
+        </w:rPr>
+      </w:pPr>
+      <w:r>
+        <w:rPr>
+          <w:b/>
+          <w:noProof/>
+          <w:sz w:val="24"/>
+        </w:rPr>
+        <w:drawing>
+          <wp:inline distT="0" distB="0" distL="0" distR="0" wp14:anchorId="7D9226FC" wp14:editId="63C0C75D">
+            <wp:extent cx="4389120" cy="3817620"/>
+            <wp:effectExtent l="0" t="0" r="0" b="0"/>
+            <wp:docPr id="3" name="Gambar 3"/>
+            <wp:cNvGraphicFramePr>
+              <a:graphicFrameLocks xmlns:a="http://schemas.openxmlformats.org/drawingml/2006/main" noChangeAspect="1"/>
+            </wp:cNvGraphicFramePr>
+            <a:graphic xmlns:a="http://schemas.openxmlformats.org/drawingml/2006/main">
+              <a:graphicData uri="http://schemas.openxmlformats.org/drawingml/2006/picture">
+                <pic:pic xmlns:pic="http://schemas.openxmlformats.org/drawingml/2006/picture">
+                  <pic:nvPicPr>
+                    <pic:cNvPr id="0" name="Picture 1"/>
+                    <pic:cNvPicPr>
+                      <a:picLocks noChangeAspect="1" noChangeArrowheads="1"/>
+                    </pic:cNvPicPr>
+                  </pic:nvPicPr>
+                  <pic:blipFill>
+                    <a:blip r:embed="rId13">
+                      <a:extLst>
+                        <a:ext uri="{28A0092B-C50C-407E-A947-70E740481C1C}">
+                          <a14:useLocalDpi xmlns:a14="http://schemas.microsoft.com/office/drawing/2010/main" val="0"/>
+                        </a:ext>
+                      </a:extLst>
+                    </a:blip>
+                    <a:srcRect/>
+                    <a:stretch>
+                      <a:fillRect/>
+                    </a:stretch>
+                  </pic:blipFill>
+                  <pic:spPr bwMode="auto">
+                    <a:xfrm>
+                      <a:off x="0" y="0"/>
+                      <a:ext cx="4389120" cy="3817620"/>
+                    </a:xfrm>
+                    <a:prstGeom prst="rect">
+                      <a:avLst/>
+                    </a:prstGeom>
+                    <a:noFill/>
+                    <a:ln>
+                      <a:noFill/>
+                    </a:ln>
+                  </pic:spPr>
+                </pic:pic>
+              </a:graphicData>
+            </a:graphic>
+          </wp:inline>
+        </w:drawing>
+      </w:r>
+    </w:p>
+    <w:p>
+      <w:pPr>
+        <w:spacing w:line="360" w:lineRule="auto"/>
+        <w:ind w:left="709"/>
+        <w:jc w:val="center"/>
+        <w:rPr>
+          <w:rFonts w:ascii="Times New Roman" w:hAnsi="Times New Roman" w:cs="Times New Roman"/>
+          <w:sz w:val="24"/>
+          <w:szCs w:val="24"/>
+        </w:rPr>
+      </w:pPr>
+      <w:r>
+        <w:rPr>
+          <w:rFonts w:ascii="Times New Roman" w:hAnsi="Times New Roman" w:cs="Times New Roman"/>
+          <w:sz w:val="24"/>
+          <w:szCs w:val="24"/>
+        </w:rPr>
+        <w:t xml:space="preserve">Gambar </w:t>
+      </w:r>
+      <w:r>
+        <w:rPr>
+          <w:rFonts w:ascii="Times New Roman" w:hAnsi="Times New Roman" w:cs="Times New Roman"/>
+          <w:sz w:val="24"/>
+          <w:szCs w:val="24"/>
+        </w:rPr>
+        <w:t>2. Metode Pelaksanaan</w:t>
+      </w:r>
+    </w:p>
+    <w:p>
+      <w:pPr>
+        <w:pStyle w:val="DaftarParagraf"/>
         <w:spacing w:line="360" w:lineRule="auto"/>
         <w:ind w:left="709" w:firstLine="371"/>
         <w:jc w:val="both"/>
@@ -4314,7 +4108,39 @@
           <w:sz w:val="24"/>
           <w:lang w:val="en-US"/>
         </w:rPr>
-        <w:t xml:space="preserve">Metode Pelaksanaan pada pengembangan system ini dimulai dari melakukan analisis kebutuhan mengenai system yang akan dibangun, seperti menentukan teknologi, </w:t>
+        <w:t>Metode Pelaksanaan pada pengembangan s</w:t>
+      </w:r>
+      <w:r>
+        <w:rPr>
+          <w:rFonts w:ascii="Times New Roman" w:hAnsi="Times New Roman" w:cs="Times New Roman"/>
+          <w:sz w:val="24"/>
+          <w:lang w:val="en-US"/>
+        </w:rPr>
+        <w:t>i</w:t>
+      </w:r>
+      <w:r>
+        <w:rPr>
+          <w:rFonts w:ascii="Times New Roman" w:hAnsi="Times New Roman" w:cs="Times New Roman"/>
+          <w:sz w:val="24"/>
+          <w:lang w:val="en-US"/>
+        </w:rPr>
+        <w:t>stem ini dimulai dari melakukan analisis kebutuhan mengenai s</w:t>
+      </w:r>
+      <w:r>
+        <w:rPr>
+          <w:rFonts w:ascii="Times New Roman" w:hAnsi="Times New Roman" w:cs="Times New Roman"/>
+          <w:sz w:val="24"/>
+          <w:lang w:val="en-US"/>
+        </w:rPr>
+        <w:t>i</w:t>
+      </w:r>
+      <w:r>
+        <w:rPr>
+          <w:rFonts w:ascii="Times New Roman" w:hAnsi="Times New Roman" w:cs="Times New Roman"/>
+          <w:sz w:val="24"/>
+          <w:lang w:val="en-US"/>
+        </w:rPr>
+        <w:t xml:space="preserve">stem yang akan dibangun, seperti menentukan teknologi, </w:t>
       </w:r>
       <w:r>
         <w:rPr>
@@ -4408,7 +4234,16 @@
           <w:sz w:val="24"/>
           <w:lang w:val="en-US"/>
         </w:rPr>
-        <w:t xml:space="preserve">algoritma YOLO v5 dan pengolahan citra. Selanjutnya adalah tahap pengumpulan data, data yang dikumpulkan berupa gambar atau foto yang diambil menggunakan citra udara atau </w:t>
+        <w:t xml:space="preserve">algoritma YOLO v5 dan pengolahan citra. Selanjutnya adalah tahap pengumpulan </w:t>
+      </w:r>
+      <w:r>
+        <w:rPr>
+          <w:rFonts w:ascii="Times New Roman" w:hAnsi="Times New Roman" w:cs="Times New Roman"/>
+          <w:sz w:val="24"/>
+          <w:lang w:val="en-US"/>
+        </w:rPr>
+        <w:lastRenderedPageBreak/>
+        <w:t xml:space="preserve">data, data yang dikumpulkan berupa gambar atau foto yang diambil menggunakan citra udara atau </w:t>
       </w:r>
       <w:r>
         <w:rPr>
@@ -4541,7 +4376,7 @@
     </w:p>
     <w:p>
       <w:pPr>
-        <w:pStyle w:val="BodyText"/>
+        <w:pStyle w:val="TeksIsi"/>
         <w:numPr>
           <w:ilvl w:val="0"/>
           <w:numId w:val="7"/>
@@ -4576,7 +4411,7 @@
     </w:p>
     <w:p>
       <w:pPr>
-        <w:pStyle w:val="BodyText"/>
+        <w:pStyle w:val="TeksIsi"/>
         <w:spacing w:line="360" w:lineRule="auto"/>
         <w:ind w:left="709" w:right="38" w:firstLine="425"/>
         <w:jc w:val="both"/>
@@ -4600,13 +4435,13 @@
         <w:rPr>
           <w:sz w:val="24"/>
         </w:rPr>
-        <w:t>Berikut adalah gambaran dan penjelasas</w:t>
-      </w:r>
-      <w:r>
-        <w:rPr>
-          <w:sz w:val="24"/>
-        </w:rPr>
-        <w:t>an</w:t>
+        <w:t>Berikut adalah gambaran dan penjelasa</w:t>
+      </w:r>
+      <w:r>
+        <w:rPr>
+          <w:sz w:val="24"/>
+        </w:rPr>
+        <w:t>n</w:t>
       </w:r>
       <w:r>
         <w:rPr>
@@ -4617,7 +4452,7 @@
     </w:p>
     <w:p>
       <w:pPr>
-        <w:pStyle w:val="BodyText"/>
+        <w:pStyle w:val="TeksIsi"/>
         <w:spacing w:line="360" w:lineRule="auto"/>
         <w:ind w:left="709" w:right="40"/>
         <w:jc w:val="both"/>
@@ -4630,7 +4465,6 @@
           <w:noProof/>
           <w:sz w:val="24"/>
         </w:rPr>
-        <w:lastRenderedPageBreak/>
         <w:drawing>
           <wp:inline distT="0" distB="0" distL="0" distR="0" wp14:anchorId="6FEDE337" wp14:editId="1432A560">
             <wp:extent cx="4552950" cy="2149048"/>
@@ -4649,7 +4483,7 @@
                     </pic:cNvPicPr>
                   </pic:nvPicPr>
                   <pic:blipFill>
-                    <a:blip r:embed="rId12">
+                    <a:blip r:embed="rId14">
                       <a:extLst>
                         <a:ext uri="{28A0092B-C50C-407E-A947-70E740481C1C}">
                           <a14:useLocalDpi xmlns:a14="http://schemas.microsoft.com/office/drawing/2010/main" val="0"/>
@@ -4706,7 +4540,7 @@
           <w:sz w:val="24"/>
           <w:szCs w:val="24"/>
         </w:rPr>
-        <w:t>2</w:t>
+        <w:t>3</w:t>
       </w:r>
       <w:r>
         <w:rPr>
@@ -4845,6 +4679,7 @@
           <w:sz w:val="24"/>
           <w:szCs w:val="24"/>
         </w:rPr>
+        <w:lastRenderedPageBreak/>
         <w:t xml:space="preserve">Model </w:t>
       </w:r>
       <w:r>
@@ -5065,7 +4900,23 @@
           <w:sz w:val="24"/>
           <w:szCs w:val="24"/>
         </w:rPr>
-        <w:t>digunakan untuk membuat informasi yang berguna di setiap level fitur yang akan menyebar langsung ke subjaringan.</w:t>
+        <w:t>digunakan untuk membuat informasi yang berguna di setiap level fitur yang akan menyebar langsung ke sub</w:t>
+      </w:r>
+      <w:r>
+        <w:rPr>
+          <w:rFonts w:ascii="Times New Roman" w:hAnsi="Times New Roman" w:cs="Times New Roman"/>
+          <w:sz w:val="24"/>
+          <w:szCs w:val="24"/>
+        </w:rPr>
+        <w:t>-</w:t>
+      </w:r>
+      <w:r>
+        <w:rPr>
+          <w:rFonts w:ascii="Times New Roman" w:hAnsi="Times New Roman" w:cs="Times New Roman"/>
+          <w:sz w:val="24"/>
+          <w:szCs w:val="24"/>
+        </w:rPr>
+        <w:t>jaringan.</w:t>
       </w:r>
     </w:p>
     <w:p>
@@ -5085,7 +4936,6 @@
           <w:sz w:val="24"/>
           <w:szCs w:val="24"/>
         </w:rPr>
-        <w:lastRenderedPageBreak/>
         <w:t xml:space="preserve">Model </w:t>
       </w:r>
       <w:r>
@@ -5357,7 +5207,7 @@
     </w:p>
     <w:p>
       <w:pPr>
-        <w:pStyle w:val="BodyText"/>
+        <w:pStyle w:val="TeksIsi"/>
         <w:spacing w:line="360" w:lineRule="auto"/>
         <w:ind w:left="709" w:right="38"/>
         <w:jc w:val="both"/>
@@ -5388,7 +5238,7 @@
                     </pic:cNvPicPr>
                   </pic:nvPicPr>
                   <pic:blipFill>
-                    <a:blip r:embed="rId13">
+                    <a:blip r:embed="rId15">
                       <a:extLst>
                         <a:ext uri="{28A0092B-C50C-407E-A947-70E740481C1C}">
                           <a14:useLocalDpi xmlns:a14="http://schemas.microsoft.com/office/drawing/2010/main" val="0"/>
@@ -5446,7 +5296,7 @@
           <w:sz w:val="24"/>
           <w:szCs w:val="24"/>
         </w:rPr>
-        <w:t>3</w:t>
+        <w:t>4</w:t>
       </w:r>
       <w:r>
         <w:rPr>
@@ -5476,7 +5326,7 @@
     </w:p>
     <w:p>
       <w:pPr>
-        <w:pStyle w:val="BodyText"/>
+        <w:pStyle w:val="TeksIsi"/>
         <w:spacing w:line="360" w:lineRule="auto"/>
         <w:ind w:left="709" w:right="40" w:firstLine="425"/>
         <w:jc w:val="both"/>
@@ -5488,7 +5338,20 @@
         <w:rPr>
           <w:sz w:val="24"/>
         </w:rPr>
-        <w:t xml:space="preserve">Pada Gambar 3 merupakan </w:t>
+        <w:lastRenderedPageBreak/>
+        <w:t xml:space="preserve">Gambar </w:t>
+      </w:r>
+      <w:r>
+        <w:rPr>
+          <w:sz w:val="24"/>
+        </w:rPr>
+        <w:t>4</w:t>
+      </w:r>
+      <w:r>
+        <w:rPr>
+          <w:sz w:val="24"/>
+        </w:rPr>
+        <w:t xml:space="preserve"> merupakan </w:t>
       </w:r>
       <w:r>
         <w:rPr>
@@ -5683,7 +5546,7 @@
     </w:p>
     <w:p>
       <w:pPr>
-        <w:pStyle w:val="BodyText"/>
+        <w:pStyle w:val="TeksIsi"/>
         <w:numPr>
           <w:ilvl w:val="0"/>
           <w:numId w:val="1"/>
@@ -5708,7 +5571,7 @@
     </w:p>
     <w:p>
       <w:pPr>
-        <w:pStyle w:val="BodyText"/>
+        <w:pStyle w:val="TeksIsi"/>
         <w:spacing w:line="360" w:lineRule="auto"/>
         <w:ind w:right="40"/>
         <w:jc w:val="both"/>
@@ -5727,7 +5590,7 @@
     </w:p>
     <w:p>
       <w:pPr>
-        <w:pStyle w:val="BodyText"/>
+        <w:pStyle w:val="TeksIsi"/>
         <w:spacing w:line="360" w:lineRule="auto"/>
         <w:ind w:right="40"/>
         <w:jc w:val="center"/>
@@ -5742,10 +5605,10 @@
           <w:noProof/>
         </w:rPr>
         <w:drawing>
-          <wp:inline distT="0" distB="0" distL="0" distR="0" wp14:anchorId="26A7309C" wp14:editId="12A6B031">
-            <wp:extent cx="4632960" cy="1534398"/>
-            <wp:effectExtent l="0" t="0" r="0" b="8890"/>
-            <wp:docPr id="4" name="Picture 4"/>
+          <wp:inline distT="0" distB="0" distL="0" distR="0" wp14:anchorId="21ECAB29" wp14:editId="4AB06C99">
+            <wp:extent cx="5913311" cy="1363980"/>
+            <wp:effectExtent l="0" t="0" r="0" b="7620"/>
+            <wp:docPr id="7" name="Gambar 7" descr="Sebuah gambar berisi shoji, teka-teki silang, bangunan&#10;&#10;Deskripsi dibuat secara otomatis"/>
             <wp:cNvGraphicFramePr>
               <a:graphicFrameLocks xmlns:a="http://schemas.openxmlformats.org/drawingml/2006/main" noChangeAspect="1"/>
             </wp:cNvGraphicFramePr>
@@ -5753,11 +5616,11 @@
               <a:graphicData uri="http://schemas.openxmlformats.org/drawingml/2006/picture">
                 <pic:pic xmlns:pic="http://schemas.openxmlformats.org/drawingml/2006/picture">
                   <pic:nvPicPr>
-                    <pic:cNvPr id="1" name=""/>
+                    <pic:cNvPr id="7" name="Gambar 7" descr="Sebuah gambar berisi shoji, teka-teki silang, bangunan&#10;&#10;Deskripsi dibuat secara otomatis"/>
                     <pic:cNvPicPr/>
                   </pic:nvPicPr>
                   <pic:blipFill>
-                    <a:blip r:embed="rId14"/>
+                    <a:blip r:embed="rId16"/>
                     <a:stretch>
                       <a:fillRect/>
                     </a:stretch>
@@ -5765,7 +5628,7 @@
                   <pic:spPr>
                     <a:xfrm>
                       <a:off x="0" y="0"/>
-                      <a:ext cx="4632960" cy="1534398"/>
+                      <a:ext cx="5921363" cy="1365837"/>
                     </a:xfrm>
                     <a:prstGeom prst="rect">
                       <a:avLst/>
@@ -5780,7 +5643,7 @@
     </w:p>
     <w:p>
       <w:pPr>
-        <w:pStyle w:val="BodyText"/>
+        <w:pStyle w:val="TeksIsi"/>
         <w:numPr>
           <w:ilvl w:val="0"/>
           <w:numId w:val="1"/>
@@ -5800,7 +5663,6 @@
           <w:sz w:val="24"/>
           <w:szCs w:val="24"/>
         </w:rPr>
-        <w:lastRenderedPageBreak/>
         <w:t>Daftar Pustaka</w:t>
       </w:r>
     </w:p>
@@ -6098,6 +5960,7 @@
           <w:sz w:val="24"/>
           <w:szCs w:val="24"/>
         </w:rPr>
+        <w:lastRenderedPageBreak/>
         <w:t xml:space="preserve">Yang, Dingming, dkk. (2021). </w:t>
       </w:r>
       <w:r>
@@ -6122,7 +5985,7 @@
       </w:r>
     </w:p>
     <w:sectPr>
-      <w:footerReference w:type="default" r:id="rId15"/>
+      <w:footerReference w:type="default" r:id="rId17"/>
       <w:pgSz w:w="11907" w:h="16839" w:code="9"/>
       <w:pgMar w:top="1701" w:right="1701" w:bottom="1701" w:left="2268" w:header="709" w:footer="709" w:gutter="0"/>
       <w:pgNumType w:start="1"/>
@@ -7944,10 +7807,10 @@
       <w:spacing w:after="160" w:line="259" w:lineRule="auto"/>
     </w:pPr>
   </w:style>
-  <w:style w:type="paragraph" w:styleId="Heading1">
+  <w:style w:type="paragraph" w:styleId="Judul1">
     <w:name w:val="heading 1"/>
     <w:basedOn w:val="Normal"/>
-    <w:link w:val="Heading1Char"/>
+    <w:link w:val="Judul1KAR"/>
     <w:uiPriority w:val="1"/>
     <w:qFormat/>
     <w:rsid w:val="00912024"/>
@@ -7968,13 +7831,13 @@
       <w:szCs w:val="20"/>
     </w:rPr>
   </w:style>
-  <w:style w:type="character" w:default="1" w:styleId="DefaultParagraphFont">
+  <w:style w:type="character" w:default="1" w:styleId="FontParagrafDefault">
     <w:name w:val="Default Paragraph Font"/>
     <w:uiPriority w:val="1"/>
     <w:semiHidden/>
     <w:unhideWhenUsed/>
   </w:style>
-  <w:style w:type="table" w:default="1" w:styleId="TableNormal">
+  <w:style w:type="table" w:default="1" w:styleId="TabelNormal">
     <w:name w:val="Normal Table"/>
     <w:uiPriority w:val="99"/>
     <w:semiHidden/>
@@ -7989,16 +7852,16 @@
       </w:tblCellMar>
     </w:tblPr>
   </w:style>
-  <w:style w:type="numbering" w:default="1" w:styleId="NoList">
+  <w:style w:type="numbering" w:default="1" w:styleId="TidakAdaDaftar">
     <w:name w:val="No List"/>
     <w:uiPriority w:val="99"/>
     <w:semiHidden/>
     <w:unhideWhenUsed/>
   </w:style>
-  <w:style w:type="paragraph" w:styleId="BalloonText">
+  <w:style w:type="paragraph" w:styleId="TeksBalon">
     <w:name w:val="Balloon Text"/>
     <w:basedOn w:val="Normal"/>
-    <w:link w:val="BalloonTextChar"/>
+    <w:link w:val="TeksBalonKAR"/>
     <w:uiPriority w:val="99"/>
     <w:semiHidden/>
     <w:unhideWhenUsed/>
@@ -8012,10 +7875,10 @@
       <w:szCs w:val="16"/>
     </w:rPr>
   </w:style>
-  <w:style w:type="character" w:customStyle="1" w:styleId="BalloonTextChar">
-    <w:name w:val="Balloon Text Char"/>
-    <w:basedOn w:val="DefaultParagraphFont"/>
-    <w:link w:val="BalloonText"/>
+  <w:style w:type="character" w:customStyle="1" w:styleId="TeksBalonKAR">
+    <w:name w:val="Teks Balon KAR"/>
+    <w:basedOn w:val="FontParagrafDefault"/>
+    <w:link w:val="TeksBalon"/>
     <w:uiPriority w:val="99"/>
     <w:semiHidden/>
     <w:rsid w:val="00C77BF8"/>
@@ -8025,9 +7888,9 @@
       <w:szCs w:val="16"/>
     </w:rPr>
   </w:style>
-  <w:style w:type="table" w:styleId="TableGrid">
+  <w:style w:type="table" w:styleId="KisiTabel">
     <w:name w:val="Table Grid"/>
-    <w:basedOn w:val="TableNormal"/>
+    <w:basedOn w:val="TabelNormal"/>
     <w:uiPriority w:val="59"/>
     <w:rsid w:val="00983849"/>
     <w:pPr>
@@ -8060,7 +7923,7 @@
       <w:szCs w:val="24"/>
     </w:rPr>
   </w:style>
-  <w:style w:type="paragraph" w:styleId="ListParagraph">
+  <w:style w:type="paragraph" w:styleId="DaftarParagraf">
     <w:name w:val="List Paragraph"/>
     <w:basedOn w:val="Normal"/>
     <w:uiPriority w:val="34"/>
@@ -8074,10 +7937,10 @@
       <w:lang w:val="id-ID"/>
     </w:rPr>
   </w:style>
-  <w:style w:type="paragraph" w:styleId="BodyText">
+  <w:style w:type="paragraph" w:styleId="TeksIsi">
     <w:name w:val="Body Text"/>
     <w:basedOn w:val="Normal"/>
-    <w:link w:val="BodyTextChar"/>
+    <w:link w:val="TeksIsiKAR"/>
     <w:uiPriority w:val="1"/>
     <w:qFormat/>
     <w:rsid w:val="00A62399"/>
@@ -8093,10 +7956,10 @@
       <w:szCs w:val="20"/>
     </w:rPr>
   </w:style>
-  <w:style w:type="character" w:customStyle="1" w:styleId="BodyTextChar">
-    <w:name w:val="Body Text Char"/>
-    <w:basedOn w:val="DefaultParagraphFont"/>
-    <w:link w:val="BodyText"/>
+  <w:style w:type="character" w:customStyle="1" w:styleId="TeksIsiKAR">
+    <w:name w:val="Teks Isi KAR"/>
+    <w:basedOn w:val="FontParagrafDefault"/>
+    <w:link w:val="TeksIsi"/>
     <w:uiPriority w:val="1"/>
     <w:rsid w:val="00A62399"/>
     <w:rPr>
@@ -8105,10 +7968,10 @@
       <w:szCs w:val="20"/>
     </w:rPr>
   </w:style>
-  <w:style w:type="character" w:customStyle="1" w:styleId="Heading1Char">
-    <w:name w:val="Heading 1 Char"/>
-    <w:basedOn w:val="DefaultParagraphFont"/>
-    <w:link w:val="Heading1"/>
+  <w:style w:type="character" w:customStyle="1" w:styleId="Judul1KAR">
+    <w:name w:val="Judul 1 KAR"/>
+    <w:basedOn w:val="FontParagrafDefault"/>
+    <w:link w:val="Judul1"/>
     <w:uiPriority w:val="1"/>
     <w:rsid w:val="00912024"/>
     <w:rPr>
@@ -8122,7 +7985,7 @@
   <w:style w:type="paragraph" w:styleId="Header">
     <w:name w:val="header"/>
     <w:basedOn w:val="Normal"/>
-    <w:link w:val="HeaderChar"/>
+    <w:link w:val="HeaderKAR"/>
     <w:uiPriority w:val="99"/>
     <w:unhideWhenUsed/>
     <w:rsid w:val="004F62C8"/>
@@ -8134,9 +7997,9 @@
       <w:spacing w:after="0" w:line="240" w:lineRule="auto"/>
     </w:pPr>
   </w:style>
-  <w:style w:type="character" w:customStyle="1" w:styleId="HeaderChar">
-    <w:name w:val="Header Char"/>
-    <w:basedOn w:val="DefaultParagraphFont"/>
+  <w:style w:type="character" w:customStyle="1" w:styleId="HeaderKAR">
+    <w:name w:val="Header KAR"/>
+    <w:basedOn w:val="FontParagrafDefault"/>
     <w:link w:val="Header"/>
     <w:uiPriority w:val="99"/>
     <w:rsid w:val="004F62C8"/>
@@ -8144,7 +8007,7 @@
   <w:style w:type="paragraph" w:styleId="Footer">
     <w:name w:val="footer"/>
     <w:basedOn w:val="Normal"/>
-    <w:link w:val="FooterChar"/>
+    <w:link w:val="FooterKAR"/>
     <w:uiPriority w:val="99"/>
     <w:unhideWhenUsed/>
     <w:rsid w:val="004F62C8"/>
@@ -8156,16 +8019,16 @@
       <w:spacing w:after="0" w:line="240" w:lineRule="auto"/>
     </w:pPr>
   </w:style>
-  <w:style w:type="character" w:customStyle="1" w:styleId="FooterChar">
-    <w:name w:val="Footer Char"/>
-    <w:basedOn w:val="DefaultParagraphFont"/>
+  <w:style w:type="character" w:customStyle="1" w:styleId="FooterKAR">
+    <w:name w:val="Footer KAR"/>
+    <w:basedOn w:val="FontParagrafDefault"/>
     <w:link w:val="Footer"/>
     <w:uiPriority w:val="99"/>
     <w:rsid w:val="004F62C8"/>
   </w:style>
   <w:style w:type="character" w:styleId="Hyperlink">
     <w:name w:val="Hyperlink"/>
-    <w:basedOn w:val="DefaultParagraphFont"/>
+    <w:basedOn w:val="FontParagrafDefault"/>
     <w:uiPriority w:val="99"/>
     <w:unhideWhenUsed/>
     <w:rsid w:val="000528B5"/>
@@ -8174,9 +8037,9 @@
       <w:u w:val="single"/>
     </w:rPr>
   </w:style>
-  <w:style w:type="character" w:styleId="UnresolvedMention">
+  <w:style w:type="character" w:styleId="SebutanYangBelumTerselesaikan">
     <w:name w:val="Unresolved Mention"/>
-    <w:basedOn w:val="DefaultParagraphFont"/>
+    <w:basedOn w:val="FontParagrafDefault"/>
     <w:uiPriority w:val="99"/>
     <w:semiHidden/>
     <w:unhideWhenUsed/>

</xml_diff>

<commit_message>
18 Mei SSD MobileNetV2 vs YOLOv5 & Laporan Beres
</commit_message>
<xml_diff>
--- a/1903027_Renol_N_ProposalTA.docx
+++ b/1903027_Renol_N_ProposalTA.docx
@@ -1654,7 +1654,47 @@
           <w:szCs w:val="24"/>
           <w:lang w:val="en-US"/>
         </w:rPr>
-        <w:t xml:space="preserve"> (Santosa, Edi dan Winarno, Tohir, 2019).</w:t>
+        <w:t xml:space="preserve"> (Santosa, Edi dan </w:t>
+      </w:r>
+      <w:proofErr w:type="spellStart"/>
+      <w:r>
+        <w:rPr>
+          <w:rFonts w:ascii="Times New Roman" w:hAnsi="Times New Roman" w:cs="Times New Roman"/>
+          <w:sz w:val="24"/>
+          <w:szCs w:val="24"/>
+          <w:lang w:val="en-US"/>
+        </w:rPr>
+        <w:t>Winarno</w:t>
+      </w:r>
+      <w:proofErr w:type="spellEnd"/>
+      <w:r>
+        <w:rPr>
+          <w:rFonts w:ascii="Times New Roman" w:hAnsi="Times New Roman" w:cs="Times New Roman"/>
+          <w:sz w:val="24"/>
+          <w:szCs w:val="24"/>
+          <w:lang w:val="en-US"/>
+        </w:rPr>
+        <w:t xml:space="preserve">, </w:t>
+      </w:r>
+      <w:proofErr w:type="spellStart"/>
+      <w:r>
+        <w:rPr>
+          <w:rFonts w:ascii="Times New Roman" w:hAnsi="Times New Roman" w:cs="Times New Roman"/>
+          <w:sz w:val="24"/>
+          <w:szCs w:val="24"/>
+          <w:lang w:val="en-US"/>
+        </w:rPr>
+        <w:t>Tohir</w:t>
+      </w:r>
+      <w:proofErr w:type="spellEnd"/>
+      <w:r>
+        <w:rPr>
+          <w:rFonts w:ascii="Times New Roman" w:hAnsi="Times New Roman" w:cs="Times New Roman"/>
+          <w:sz w:val="24"/>
+          <w:szCs w:val="24"/>
+          <w:lang w:val="en-US"/>
+        </w:rPr>
+        <w:t>, 2019).</w:t>
       </w:r>
     </w:p>
     <w:p>
@@ -1722,7 +1762,27 @@
           <w:szCs w:val="24"/>
           <w:lang w:val="en-US"/>
         </w:rPr>
-        <w:t>%. Antusiasme masyarakat untuk bergelut di bidang pertanian harusnya membawa kesejahteraan bagi para petani, namun hal tersebut justru menimbulkan kesenjangan sebab angka kemiskinan disektor pertanian paling tinggi yaitu sebesar 26,14 juta jiwa di tahun 2013 yang meningkat sebanyak 49,41% pada tahun 2019. Tingginya kemiskinan dibidang pertanian terjadi karena jumlah pemasukan rendah untuk petani atau keuntungan yang sedikit.</w:t>
+        <w:t xml:space="preserve">%. Antusiasme masyarakat untuk bergelut di bidang pertanian harusnya membawa kesejahteraan bagi para petani, namun hal tersebut justru menimbulkan kesenjangan sebab angka kemiskinan </w:t>
+      </w:r>
+      <w:proofErr w:type="spellStart"/>
+      <w:r>
+        <w:rPr>
+          <w:rFonts w:ascii="Times New Roman" w:hAnsi="Times New Roman" w:cs="Times New Roman"/>
+          <w:sz w:val="24"/>
+          <w:szCs w:val="24"/>
+          <w:lang w:val="en-US"/>
+        </w:rPr>
+        <w:t>disektor</w:t>
+      </w:r>
+      <w:proofErr w:type="spellEnd"/>
+      <w:r>
+        <w:rPr>
+          <w:rFonts w:ascii="Times New Roman" w:hAnsi="Times New Roman" w:cs="Times New Roman"/>
+          <w:sz w:val="24"/>
+          <w:szCs w:val="24"/>
+          <w:lang w:val="en-US"/>
+        </w:rPr>
+        <w:t xml:space="preserve"> pertanian paling tinggi yaitu sebesar 26,14 juta jiwa di tahun 2013 yang meningkat sebanyak 49,41% pada tahun 2019. Tingginya kemiskinan dibidang pertanian terjadi karena jumlah pemasukan rendah untuk petani atau keuntungan yang sedikit.</w:t>
       </w:r>
     </w:p>
     <w:p>
@@ -2503,17 +2563,48 @@
           <w:sz w:val="24"/>
           <w:lang w:val="en-US"/>
         </w:rPr>
-        <w:t xml:space="preserve"> Majalengka dan Kabupaten</w:t>
-      </w:r>
-      <w:r>
-        <w:rPr>
-          <w:rFonts w:ascii="Times New Roman" w:hAnsi="Times New Roman" w:cs="Times New Roman"/>
-          <w:iCs/>
-          <w:sz w:val="24"/>
-          <w:lang w:val="en-US"/>
-        </w:rPr>
-        <w:t xml:space="preserve"> Indramayu</w:t>
-      </w:r>
+        <w:t xml:space="preserve"> </w:t>
+      </w:r>
+      <w:proofErr w:type="spellStart"/>
+      <w:r>
+        <w:rPr>
+          <w:rFonts w:ascii="Times New Roman" w:hAnsi="Times New Roman" w:cs="Times New Roman"/>
+          <w:iCs/>
+          <w:sz w:val="24"/>
+          <w:lang w:val="en-US"/>
+        </w:rPr>
+        <w:t>Majalengka</w:t>
+      </w:r>
+      <w:proofErr w:type="spellEnd"/>
+      <w:r>
+        <w:rPr>
+          <w:rFonts w:ascii="Times New Roman" w:hAnsi="Times New Roman" w:cs="Times New Roman"/>
+          <w:iCs/>
+          <w:sz w:val="24"/>
+          <w:lang w:val="en-US"/>
+        </w:rPr>
+        <w:t xml:space="preserve"> dan Kabupaten</w:t>
+      </w:r>
+      <w:r>
+        <w:rPr>
+          <w:rFonts w:ascii="Times New Roman" w:hAnsi="Times New Roman" w:cs="Times New Roman"/>
+          <w:iCs/>
+          <w:sz w:val="24"/>
+          <w:lang w:val="en-US"/>
+        </w:rPr>
+        <w:t xml:space="preserve"> </w:t>
+      </w:r>
+      <w:proofErr w:type="spellStart"/>
+      <w:r>
+        <w:rPr>
+          <w:rFonts w:ascii="Times New Roman" w:hAnsi="Times New Roman" w:cs="Times New Roman"/>
+          <w:iCs/>
+          <w:sz w:val="24"/>
+          <w:lang w:val="en-US"/>
+        </w:rPr>
+        <w:t>Indramayu</w:t>
+      </w:r>
+      <w:proofErr w:type="spellEnd"/>
       <w:r>
         <w:rPr>
           <w:rFonts w:ascii="Times New Roman" w:hAnsi="Times New Roman" w:cs="Times New Roman"/>
@@ -2925,6 +3016,7 @@
         </w:rPr>
         <w:t xml:space="preserve">dan mengklasifikasikan tingkat kualitas tanaman padi berdasarkan pola atau </w:t>
       </w:r>
+      <w:proofErr w:type="spellStart"/>
       <w:r>
         <w:rPr>
           <w:rFonts w:ascii="Times New Roman" w:hAnsi="Times New Roman" w:cs="Times New Roman"/>
@@ -2935,6 +3027,7 @@
         </w:rPr>
         <w:t>matrixs</w:t>
       </w:r>
+      <w:proofErr w:type="spellEnd"/>
       <w:r>
         <w:rPr>
           <w:rFonts w:ascii="Times New Roman" w:hAnsi="Times New Roman" w:cs="Times New Roman"/>
@@ -3164,16 +3257,40 @@
           <w:szCs w:val="24"/>
         </w:rPr>
       </w:pPr>
-      <w:r>
-        <w:rPr>
-          <w:rFonts w:ascii="Times New Roman" w:hAnsi="Times New Roman" w:cs="Times New Roman"/>
-          <w:i/>
-          <w:iCs/>
-          <w:sz w:val="24"/>
-          <w:szCs w:val="24"/>
-        </w:rPr>
-        <w:t>Computer vision</w:t>
-      </w:r>
+      <w:proofErr w:type="spellStart"/>
+      <w:r>
+        <w:rPr>
+          <w:rFonts w:ascii="Times New Roman" w:hAnsi="Times New Roman" w:cs="Times New Roman"/>
+          <w:i/>
+          <w:iCs/>
+          <w:sz w:val="24"/>
+          <w:szCs w:val="24"/>
+        </w:rPr>
+        <w:t>Computer</w:t>
+      </w:r>
+      <w:proofErr w:type="spellEnd"/>
+      <w:r>
+        <w:rPr>
+          <w:rFonts w:ascii="Times New Roman" w:hAnsi="Times New Roman" w:cs="Times New Roman"/>
+          <w:i/>
+          <w:iCs/>
+          <w:sz w:val="24"/>
+          <w:szCs w:val="24"/>
+        </w:rPr>
+        <w:t xml:space="preserve"> </w:t>
+      </w:r>
+      <w:proofErr w:type="spellStart"/>
+      <w:r>
+        <w:rPr>
+          <w:rFonts w:ascii="Times New Roman" w:hAnsi="Times New Roman" w:cs="Times New Roman"/>
+          <w:i/>
+          <w:iCs/>
+          <w:sz w:val="24"/>
+          <w:szCs w:val="24"/>
+        </w:rPr>
+        <w:t>vision</w:t>
+      </w:r>
+      <w:proofErr w:type="spellEnd"/>
       <w:r>
         <w:rPr>
           <w:rFonts w:ascii="Times New Roman" w:hAnsi="Times New Roman" w:cs="Times New Roman"/>
@@ -3182,16 +3299,40 @@
         </w:rPr>
         <w:t xml:space="preserve"> adalah transformasi atau perubahan dari data-data yang dapat berupa gambar diam ataupun video kamera menjadi bentuk lain atau satu representasi baru. </w:t>
       </w:r>
-      <w:r>
-        <w:rPr>
-          <w:rFonts w:ascii="Times New Roman" w:hAnsi="Times New Roman" w:cs="Times New Roman"/>
-          <w:i/>
-          <w:iCs/>
-          <w:sz w:val="24"/>
-          <w:szCs w:val="24"/>
-        </w:rPr>
-        <w:t>Computer vision</w:t>
-      </w:r>
+      <w:proofErr w:type="spellStart"/>
+      <w:r>
+        <w:rPr>
+          <w:rFonts w:ascii="Times New Roman" w:hAnsi="Times New Roman" w:cs="Times New Roman"/>
+          <w:i/>
+          <w:iCs/>
+          <w:sz w:val="24"/>
+          <w:szCs w:val="24"/>
+        </w:rPr>
+        <w:t>Computer</w:t>
+      </w:r>
+      <w:proofErr w:type="spellEnd"/>
+      <w:r>
+        <w:rPr>
+          <w:rFonts w:ascii="Times New Roman" w:hAnsi="Times New Roman" w:cs="Times New Roman"/>
+          <w:i/>
+          <w:iCs/>
+          <w:sz w:val="24"/>
+          <w:szCs w:val="24"/>
+        </w:rPr>
+        <w:t xml:space="preserve"> </w:t>
+      </w:r>
+      <w:proofErr w:type="spellStart"/>
+      <w:r>
+        <w:rPr>
+          <w:rFonts w:ascii="Times New Roman" w:hAnsi="Times New Roman" w:cs="Times New Roman"/>
+          <w:i/>
+          <w:iCs/>
+          <w:sz w:val="24"/>
+          <w:szCs w:val="24"/>
+        </w:rPr>
+        <w:t>vision</w:t>
+      </w:r>
+      <w:proofErr w:type="spellEnd"/>
       <w:r>
         <w:rPr>
           <w:rFonts w:ascii="Times New Roman" w:hAnsi="Times New Roman" w:cs="Times New Roman"/>
@@ -3248,15 +3389,49 @@
           <w:lang w:val="en-US"/>
         </w:rPr>
       </w:pPr>
-      <w:r>
-        <w:rPr>
-          <w:rFonts w:ascii="Times New Roman" w:hAnsi="Times New Roman" w:cs="Times New Roman"/>
-          <w:i/>
-          <w:iCs/>
-          <w:sz w:val="24"/>
-          <w:szCs w:val="24"/>
-        </w:rPr>
-        <w:t xml:space="preserve">Computer vision </w:t>
+      <w:proofErr w:type="spellStart"/>
+      <w:r>
+        <w:rPr>
+          <w:rFonts w:ascii="Times New Roman" w:hAnsi="Times New Roman" w:cs="Times New Roman"/>
+          <w:i/>
+          <w:iCs/>
+          <w:sz w:val="24"/>
+          <w:szCs w:val="24"/>
+        </w:rPr>
+        <w:t>Computer</w:t>
+      </w:r>
+      <w:proofErr w:type="spellEnd"/>
+      <w:r>
+        <w:rPr>
+          <w:rFonts w:ascii="Times New Roman" w:hAnsi="Times New Roman" w:cs="Times New Roman"/>
+          <w:i/>
+          <w:iCs/>
+          <w:sz w:val="24"/>
+          <w:szCs w:val="24"/>
+        </w:rPr>
+        <w:t xml:space="preserve"> </w:t>
+      </w:r>
+      <w:proofErr w:type="spellStart"/>
+      <w:r>
+        <w:rPr>
+          <w:rFonts w:ascii="Times New Roman" w:hAnsi="Times New Roman" w:cs="Times New Roman"/>
+          <w:i/>
+          <w:iCs/>
+          <w:sz w:val="24"/>
+          <w:szCs w:val="24"/>
+        </w:rPr>
+        <w:t>vision</w:t>
+      </w:r>
+      <w:proofErr w:type="spellEnd"/>
+      <w:r>
+        <w:rPr>
+          <w:rFonts w:ascii="Times New Roman" w:hAnsi="Times New Roman" w:cs="Times New Roman"/>
+          <w:i/>
+          <w:iCs/>
+          <w:sz w:val="24"/>
+          <w:szCs w:val="24"/>
+        </w:rPr>
+        <w:t xml:space="preserve"> </w:t>
       </w:r>
       <w:r>
         <w:rPr>
@@ -3274,7 +3449,29 @@
           <w:sz w:val="24"/>
           <w:szCs w:val="24"/>
         </w:rPr>
-        <w:t>(recognition)</w:t>
+        <w:t>(</w:t>
+      </w:r>
+      <w:proofErr w:type="spellStart"/>
+      <w:r>
+        <w:rPr>
+          <w:rFonts w:ascii="Times New Roman" w:hAnsi="Times New Roman" w:cs="Times New Roman"/>
+          <w:i/>
+          <w:iCs/>
+          <w:sz w:val="24"/>
+          <w:szCs w:val="24"/>
+        </w:rPr>
+        <w:t>recognition</w:t>
+      </w:r>
+      <w:proofErr w:type="spellEnd"/>
+      <w:r>
+        <w:rPr>
+          <w:rFonts w:ascii="Times New Roman" w:hAnsi="Times New Roman" w:cs="Times New Roman"/>
+          <w:i/>
+          <w:iCs/>
+          <w:sz w:val="24"/>
+          <w:szCs w:val="24"/>
+        </w:rPr>
+        <w:t>)</w:t>
       </w:r>
       <w:r>
         <w:rPr>
@@ -3284,16 +3481,40 @@
         </w:rPr>
         <w:t xml:space="preserve">, dan membuat keputusan. </w:t>
       </w:r>
-      <w:r>
-        <w:rPr>
-          <w:rFonts w:ascii="Times New Roman" w:hAnsi="Times New Roman" w:cs="Times New Roman"/>
-          <w:i/>
-          <w:iCs/>
-          <w:sz w:val="24"/>
-          <w:szCs w:val="24"/>
-        </w:rPr>
-        <w:t>Computer vision</w:t>
-      </w:r>
+      <w:proofErr w:type="spellStart"/>
+      <w:r>
+        <w:rPr>
+          <w:rFonts w:ascii="Times New Roman" w:hAnsi="Times New Roman" w:cs="Times New Roman"/>
+          <w:i/>
+          <w:iCs/>
+          <w:sz w:val="24"/>
+          <w:szCs w:val="24"/>
+        </w:rPr>
+        <w:t>Computer</w:t>
+      </w:r>
+      <w:proofErr w:type="spellEnd"/>
+      <w:r>
+        <w:rPr>
+          <w:rFonts w:ascii="Times New Roman" w:hAnsi="Times New Roman" w:cs="Times New Roman"/>
+          <w:i/>
+          <w:iCs/>
+          <w:sz w:val="24"/>
+          <w:szCs w:val="24"/>
+        </w:rPr>
+        <w:t xml:space="preserve"> </w:t>
+      </w:r>
+      <w:proofErr w:type="spellStart"/>
+      <w:r>
+        <w:rPr>
+          <w:rFonts w:ascii="Times New Roman" w:hAnsi="Times New Roman" w:cs="Times New Roman"/>
+          <w:i/>
+          <w:iCs/>
+          <w:sz w:val="24"/>
+          <w:szCs w:val="24"/>
+        </w:rPr>
+        <w:t>vision</w:t>
+      </w:r>
+      <w:proofErr w:type="spellEnd"/>
       <w:r>
         <w:rPr>
           <w:rFonts w:ascii="Times New Roman" w:hAnsi="Times New Roman" w:cs="Times New Roman"/>
@@ -3311,16 +3532,40 @@
         </w:rPr>
         <w:t xml:space="preserve"> </w:t>
       </w:r>
-      <w:r>
-        <w:rPr>
-          <w:rFonts w:ascii="Times New Roman" w:hAnsi="Times New Roman" w:cs="Times New Roman"/>
-          <w:i/>
-          <w:iCs/>
-          <w:sz w:val="24"/>
-          <w:szCs w:val="24"/>
-        </w:rPr>
-        <w:t>Computer vision</w:t>
-      </w:r>
+      <w:proofErr w:type="spellStart"/>
+      <w:r>
+        <w:rPr>
+          <w:rFonts w:ascii="Times New Roman" w:hAnsi="Times New Roman" w:cs="Times New Roman"/>
+          <w:i/>
+          <w:iCs/>
+          <w:sz w:val="24"/>
+          <w:szCs w:val="24"/>
+        </w:rPr>
+        <w:t>Computer</w:t>
+      </w:r>
+      <w:proofErr w:type="spellEnd"/>
+      <w:r>
+        <w:rPr>
+          <w:rFonts w:ascii="Times New Roman" w:hAnsi="Times New Roman" w:cs="Times New Roman"/>
+          <w:i/>
+          <w:iCs/>
+          <w:sz w:val="24"/>
+          <w:szCs w:val="24"/>
+        </w:rPr>
+        <w:t xml:space="preserve"> </w:t>
+      </w:r>
+      <w:proofErr w:type="spellStart"/>
+      <w:r>
+        <w:rPr>
+          <w:rFonts w:ascii="Times New Roman" w:hAnsi="Times New Roman" w:cs="Times New Roman"/>
+          <w:i/>
+          <w:iCs/>
+          <w:sz w:val="24"/>
+          <w:szCs w:val="24"/>
+        </w:rPr>
+        <w:t>vision</w:t>
+      </w:r>
+      <w:proofErr w:type="spellEnd"/>
       <w:r>
         <w:rPr>
           <w:rFonts w:ascii="Times New Roman" w:hAnsi="Times New Roman" w:cs="Times New Roman"/>
@@ -3384,7 +3629,43 @@
           <w:sz w:val="24"/>
           <w:szCs w:val="24"/>
         </w:rPr>
-        <w:t xml:space="preserve">Proses-proses dalam computer vision dibagi dalam 3 (tiga) aktifitas : </w:t>
+        <w:t xml:space="preserve">Proses-proses dalam </w:t>
+      </w:r>
+      <w:proofErr w:type="spellStart"/>
+      <w:r>
+        <w:rPr>
+          <w:rFonts w:ascii="Times New Roman" w:hAnsi="Times New Roman" w:cs="Times New Roman"/>
+          <w:sz w:val="24"/>
+          <w:szCs w:val="24"/>
+        </w:rPr>
+        <w:t>computer</w:t>
+      </w:r>
+      <w:proofErr w:type="spellEnd"/>
+      <w:r>
+        <w:rPr>
+          <w:rFonts w:ascii="Times New Roman" w:hAnsi="Times New Roman" w:cs="Times New Roman"/>
+          <w:sz w:val="24"/>
+          <w:szCs w:val="24"/>
+        </w:rPr>
+        <w:t xml:space="preserve"> </w:t>
+      </w:r>
+      <w:proofErr w:type="spellStart"/>
+      <w:r>
+        <w:rPr>
+          <w:rFonts w:ascii="Times New Roman" w:hAnsi="Times New Roman" w:cs="Times New Roman"/>
+          <w:sz w:val="24"/>
+          <w:szCs w:val="24"/>
+        </w:rPr>
+        <w:t>vision</w:t>
+      </w:r>
+      <w:proofErr w:type="spellEnd"/>
+      <w:r>
+        <w:rPr>
+          <w:rFonts w:ascii="Times New Roman" w:hAnsi="Times New Roman" w:cs="Times New Roman"/>
+          <w:sz w:val="24"/>
+          <w:szCs w:val="24"/>
+        </w:rPr>
+        <w:t xml:space="preserve"> dibagi dalam 3 (tiga) aktifitas : </w:t>
       </w:r>
     </w:p>
     <w:p>
@@ -3484,16 +3765,40 @@
         </w:rPr>
         <w:t xml:space="preserve">Tujuan dari </w:t>
       </w:r>
-      <w:r>
-        <w:rPr>
-          <w:rFonts w:ascii="Times New Roman" w:hAnsi="Times New Roman" w:cs="Times New Roman"/>
-          <w:i/>
-          <w:iCs/>
-          <w:sz w:val="24"/>
-          <w:szCs w:val="24"/>
-        </w:rPr>
-        <w:t>computer vision</w:t>
-      </w:r>
+      <w:proofErr w:type="spellStart"/>
+      <w:r>
+        <w:rPr>
+          <w:rFonts w:ascii="Times New Roman" w:hAnsi="Times New Roman" w:cs="Times New Roman"/>
+          <w:i/>
+          <w:iCs/>
+          <w:sz w:val="24"/>
+          <w:szCs w:val="24"/>
+        </w:rPr>
+        <w:t>computer</w:t>
+      </w:r>
+      <w:proofErr w:type="spellEnd"/>
+      <w:r>
+        <w:rPr>
+          <w:rFonts w:ascii="Times New Roman" w:hAnsi="Times New Roman" w:cs="Times New Roman"/>
+          <w:i/>
+          <w:iCs/>
+          <w:sz w:val="24"/>
+          <w:szCs w:val="24"/>
+        </w:rPr>
+        <w:t xml:space="preserve"> </w:t>
+      </w:r>
+      <w:proofErr w:type="spellStart"/>
+      <w:r>
+        <w:rPr>
+          <w:rFonts w:ascii="Times New Roman" w:hAnsi="Times New Roman" w:cs="Times New Roman"/>
+          <w:i/>
+          <w:iCs/>
+          <w:sz w:val="24"/>
+          <w:szCs w:val="24"/>
+        </w:rPr>
+        <w:t>vision</w:t>
+      </w:r>
+      <w:proofErr w:type="spellEnd"/>
       <w:r>
         <w:rPr>
           <w:rFonts w:ascii="Times New Roman" w:hAnsi="Times New Roman" w:cs="Times New Roman"/>
@@ -3924,7 +4229,23 @@
           <w:sz w:val="24"/>
           <w:szCs w:val="24"/>
         </w:rPr>
-        <w:t>YOLO v5 kurang mampu dibandingkan pendahulunya YOLOv4 dalam hal kinerja, tetapi jauh lebih fleksibel dan lebih cepat daripada YOLOv4, sehingga memiliki keuntungan dalam penggunaan modelnya. (Yang, 2021).</w:t>
+        <w:t xml:space="preserve">YOLO v5 kurang mampu dibandingkan pendahulunya YOLOv4 dalam hal kinerja, tetapi jauh lebih fleksibel dan lebih cepat daripada YOLOv4, sehingga memiliki keuntungan dalam penggunaan </w:t>
+      </w:r>
+      <w:proofErr w:type="spellStart"/>
+      <w:r>
+        <w:rPr>
+          <w:sz w:val="24"/>
+          <w:szCs w:val="24"/>
+        </w:rPr>
+        <w:t>modelnya</w:t>
+      </w:r>
+      <w:proofErr w:type="spellEnd"/>
+      <w:r>
+        <w:rPr>
+          <w:sz w:val="24"/>
+          <w:szCs w:val="24"/>
+        </w:rPr>
+        <w:t>. (Yang, 2021).</w:t>
       </w:r>
     </w:p>
     <w:p>
@@ -4577,7 +4898,25 @@
           <w:szCs w:val="24"/>
         </w:rPr>
         <w:tab/>
-        <w:t xml:space="preserve">YOLOv5 mempunyai 4 versi yaitu YOLOv5s, YOLOv5m, YOLOv5l dan YOLOv5x. Semakin besar ukuran model maka semakin tinggi akurasinya tetapi waktu deteksinya akan semakin lama, begitupun sebaliknya. YOLOv5 adalah </w:t>
+        <w:t xml:space="preserve">YOLOv5 mempunyai 4 versi yaitu YOLOv5s, YOLOv5m, YOLOv5l dan YOLOv5x. Semakin besar ukuran model maka semakin tinggi </w:t>
+      </w:r>
+      <w:proofErr w:type="spellStart"/>
+      <w:r>
+        <w:rPr>
+          <w:rFonts w:ascii="Times New Roman" w:hAnsi="Times New Roman" w:cs="Times New Roman"/>
+          <w:sz w:val="24"/>
+          <w:szCs w:val="24"/>
+        </w:rPr>
+        <w:t>akurasinya</w:t>
+      </w:r>
+      <w:proofErr w:type="spellEnd"/>
+      <w:r>
+        <w:rPr>
+          <w:rFonts w:ascii="Times New Roman" w:hAnsi="Times New Roman" w:cs="Times New Roman"/>
+          <w:sz w:val="24"/>
+          <w:szCs w:val="24"/>
+        </w:rPr>
+        <w:t xml:space="preserve"> tetapi waktu deteksinya akan semakin lama, begitupun sebaliknya. YOLOv5 adalah </w:t>
       </w:r>
       <w:r>
         <w:rPr>
@@ -4673,6 +5012,7 @@
           <w:szCs w:val="24"/>
         </w:rPr>
       </w:pPr>
+      <w:bookmarkStart w:id="0" w:name="_Hlk99173394"/>
       <w:r>
         <w:rPr>
           <w:rFonts w:ascii="Times New Roman" w:hAnsi="Times New Roman" w:cs="Times New Roman"/>
@@ -4698,7 +5038,25 @@
           <w:sz w:val="24"/>
           <w:szCs w:val="24"/>
         </w:rPr>
-        <w:t xml:space="preserve"> pada YOLOv5 didalamnya memiliki CSP </w:t>
+        <w:t xml:space="preserve"> pada YOLOv5 </w:t>
+      </w:r>
+      <w:proofErr w:type="spellStart"/>
+      <w:r>
+        <w:rPr>
+          <w:rFonts w:ascii="Times New Roman" w:hAnsi="Times New Roman" w:cs="Times New Roman"/>
+          <w:sz w:val="24"/>
+          <w:szCs w:val="24"/>
+        </w:rPr>
+        <w:t>didalamnya</w:t>
+      </w:r>
+      <w:proofErr w:type="spellEnd"/>
+      <w:r>
+        <w:rPr>
+          <w:rFonts w:ascii="Times New Roman" w:hAnsi="Times New Roman" w:cs="Times New Roman"/>
+          <w:sz w:val="24"/>
+          <w:szCs w:val="24"/>
+        </w:rPr>
+        <w:t xml:space="preserve"> memiliki CSP </w:t>
       </w:r>
       <w:r>
         <w:rPr>
@@ -5018,15 +5376,23 @@
           <w:sz w:val="24"/>
           <w:szCs w:val="24"/>
         </w:rPr>
-        <w:t>akurasi dan kelas pada objek yang terdeteksi dan terklasifikasi.</w:t>
-      </w:r>
-      <w:r>
-        <w:rPr>
-          <w:rFonts w:ascii="Times New Roman" w:hAnsi="Times New Roman" w:cs="Times New Roman"/>
-          <w:sz w:val="24"/>
-          <w:szCs w:val="24"/>
-        </w:rPr>
-        <w:t xml:space="preserve"> Model </w:t>
+        <w:t>akurasi dan kelas pada objek yang terdeteksi</w:t>
+      </w:r>
+      <w:r>
+        <w:rPr>
+          <w:rFonts w:ascii="Times New Roman" w:hAnsi="Times New Roman" w:cs="Times New Roman"/>
+          <w:sz w:val="24"/>
+          <w:szCs w:val="24"/>
+        </w:rPr>
+        <w:t xml:space="preserve"> pada gambar. </w:t>
+      </w:r>
+      <w:r>
+        <w:rPr>
+          <w:rFonts w:ascii="Times New Roman" w:hAnsi="Times New Roman" w:cs="Times New Roman"/>
+          <w:sz w:val="24"/>
+          <w:szCs w:val="24"/>
+        </w:rPr>
+        <w:t xml:space="preserve">Model </w:t>
       </w:r>
       <w:r>
         <w:rPr>
@@ -5205,6 +5571,7 @@
         <w:t>seperti kelas, akurasi dan kotak pembatas.</w:t>
       </w:r>
     </w:p>
+    <w:bookmarkEnd w:id="0"/>
     <w:p>
       <w:pPr>
         <w:pStyle w:val="TeksIsi"/>
@@ -5677,23 +6044,91 @@
           <w:szCs w:val="24"/>
         </w:rPr>
       </w:pPr>
-      <w:r>
-        <w:rPr>
-          <w:rFonts w:ascii="Times New Roman" w:hAnsi="Times New Roman" w:cs="Times New Roman"/>
-          <w:sz w:val="24"/>
-          <w:szCs w:val="24"/>
-        </w:rPr>
-        <w:t xml:space="preserve">Sanotsa, Edi dan Winarno Tohir. (2019). </w:t>
-      </w:r>
-      <w:r>
-        <w:rPr>
-          <w:rFonts w:ascii="Times New Roman" w:hAnsi="Times New Roman" w:cs="Times New Roman"/>
-          <w:i/>
-          <w:iCs/>
-          <w:sz w:val="24"/>
-          <w:szCs w:val="24"/>
-        </w:rPr>
-        <w:t>Pertanian Presisi, Menuju Pertanian 4.0 Berkesejahteraan.</w:t>
+      <w:proofErr w:type="spellStart"/>
+      <w:r>
+        <w:rPr>
+          <w:rFonts w:ascii="Times New Roman" w:hAnsi="Times New Roman" w:cs="Times New Roman"/>
+          <w:sz w:val="24"/>
+          <w:szCs w:val="24"/>
+        </w:rPr>
+        <w:t>Sanotsa</w:t>
+      </w:r>
+      <w:proofErr w:type="spellEnd"/>
+      <w:r>
+        <w:rPr>
+          <w:rFonts w:ascii="Times New Roman" w:hAnsi="Times New Roman" w:cs="Times New Roman"/>
+          <w:sz w:val="24"/>
+          <w:szCs w:val="24"/>
+        </w:rPr>
+        <w:t xml:space="preserve">, Edi dan </w:t>
+      </w:r>
+      <w:proofErr w:type="spellStart"/>
+      <w:r>
+        <w:rPr>
+          <w:rFonts w:ascii="Times New Roman" w:hAnsi="Times New Roman" w:cs="Times New Roman"/>
+          <w:sz w:val="24"/>
+          <w:szCs w:val="24"/>
+        </w:rPr>
+        <w:t>Winarno</w:t>
+      </w:r>
+      <w:proofErr w:type="spellEnd"/>
+      <w:r>
+        <w:rPr>
+          <w:rFonts w:ascii="Times New Roman" w:hAnsi="Times New Roman" w:cs="Times New Roman"/>
+          <w:sz w:val="24"/>
+          <w:szCs w:val="24"/>
+        </w:rPr>
+        <w:t xml:space="preserve"> </w:t>
+      </w:r>
+      <w:proofErr w:type="spellStart"/>
+      <w:r>
+        <w:rPr>
+          <w:rFonts w:ascii="Times New Roman" w:hAnsi="Times New Roman" w:cs="Times New Roman"/>
+          <w:sz w:val="24"/>
+          <w:szCs w:val="24"/>
+        </w:rPr>
+        <w:t>Tohir</w:t>
+      </w:r>
+      <w:proofErr w:type="spellEnd"/>
+      <w:r>
+        <w:rPr>
+          <w:rFonts w:ascii="Times New Roman" w:hAnsi="Times New Roman" w:cs="Times New Roman"/>
+          <w:sz w:val="24"/>
+          <w:szCs w:val="24"/>
+        </w:rPr>
+        <w:t xml:space="preserve">. (2019). </w:t>
+      </w:r>
+      <w:r>
+        <w:rPr>
+          <w:rFonts w:ascii="Times New Roman" w:hAnsi="Times New Roman" w:cs="Times New Roman"/>
+          <w:i/>
+          <w:iCs/>
+          <w:sz w:val="24"/>
+          <w:szCs w:val="24"/>
+        </w:rPr>
+        <w:t xml:space="preserve">Pertanian Presisi, Menuju Pertanian 4.0 </w:t>
+      </w:r>
+      <w:proofErr w:type="spellStart"/>
+      <w:r>
+        <w:rPr>
+          <w:rFonts w:ascii="Times New Roman" w:hAnsi="Times New Roman" w:cs="Times New Roman"/>
+          <w:i/>
+          <w:iCs/>
+          <w:sz w:val="24"/>
+          <w:szCs w:val="24"/>
+        </w:rPr>
+        <w:t>Berkesejahteraan</w:t>
+      </w:r>
+      <w:proofErr w:type="spellEnd"/>
+      <w:r>
+        <w:rPr>
+          <w:rFonts w:ascii="Times New Roman" w:hAnsi="Times New Roman" w:cs="Times New Roman"/>
+          <w:i/>
+          <w:iCs/>
+          <w:sz w:val="24"/>
+          <w:szCs w:val="24"/>
+        </w:rPr>
+        <w:t>.</w:t>
       </w:r>
       <w:r>
         <w:rPr>
@@ -5741,6 +6176,7 @@
           <w:szCs w:val="24"/>
         </w:rPr>
       </w:pPr>
+      <w:bookmarkStart w:id="1" w:name="_Hlk99176031"/>
       <w:r>
         <w:rPr>
           <w:rFonts w:ascii="Times New Roman" w:hAnsi="Times New Roman" w:cs="Times New Roman"/>
@@ -5830,6 +6266,7 @@
         <w:t>.</w:t>
       </w:r>
     </w:p>
+    <w:bookmarkEnd w:id="1"/>
     <w:p>
       <w:pPr>
         <w:spacing w:line="360" w:lineRule="auto"/>
@@ -5841,6 +6278,7 @@
           <w:szCs w:val="24"/>
         </w:rPr>
       </w:pPr>
+      <w:proofErr w:type="spellStart"/>
       <w:r>
         <w:rPr>
           <w:rFonts w:ascii="Times New Roman" w:hAnsi="Times New Roman" w:cs="Times New Roman"/>
@@ -5849,6 +6287,7 @@
         </w:rPr>
         <w:t>Fadliansyah</w:t>
       </w:r>
+      <w:proofErr w:type="spellEnd"/>
       <w:r>
         <w:rPr>
           <w:rFonts w:ascii="Times New Roman" w:hAnsi="Times New Roman" w:cs="Times New Roman"/>
@@ -5954,6 +6393,7 @@
           <w:szCs w:val="24"/>
         </w:rPr>
       </w:pPr>
+      <w:bookmarkStart w:id="2" w:name="_Hlk99176089"/>
       <w:r>
         <w:rPr>
           <w:rFonts w:ascii="Times New Roman" w:hAnsi="Times New Roman" w:cs="Times New Roman"/>
@@ -5961,7 +6401,43 @@
           <w:szCs w:val="24"/>
         </w:rPr>
         <w:lastRenderedPageBreak/>
-        <w:t xml:space="preserve">Yang, Dingming, dkk. (2021). </w:t>
+        <w:t xml:space="preserve">Yang, </w:t>
+      </w:r>
+      <w:proofErr w:type="spellStart"/>
+      <w:r>
+        <w:rPr>
+          <w:rFonts w:ascii="Times New Roman" w:hAnsi="Times New Roman" w:cs="Times New Roman"/>
+          <w:sz w:val="24"/>
+          <w:szCs w:val="24"/>
+        </w:rPr>
+        <w:t>Dingming</w:t>
+      </w:r>
+      <w:proofErr w:type="spellEnd"/>
+      <w:r>
+        <w:rPr>
+          <w:rFonts w:ascii="Times New Roman" w:hAnsi="Times New Roman" w:cs="Times New Roman"/>
+          <w:sz w:val="24"/>
+          <w:szCs w:val="24"/>
+        </w:rPr>
+        <w:t xml:space="preserve">, </w:t>
+      </w:r>
+      <w:proofErr w:type="spellStart"/>
+      <w:r>
+        <w:rPr>
+          <w:rFonts w:ascii="Times New Roman" w:hAnsi="Times New Roman" w:cs="Times New Roman"/>
+          <w:sz w:val="24"/>
+          <w:szCs w:val="24"/>
+        </w:rPr>
+        <w:t>dkk</w:t>
+      </w:r>
+      <w:proofErr w:type="spellEnd"/>
+      <w:r>
+        <w:rPr>
+          <w:rFonts w:ascii="Times New Roman" w:hAnsi="Times New Roman" w:cs="Times New Roman"/>
+          <w:sz w:val="24"/>
+          <w:szCs w:val="24"/>
+        </w:rPr>
+        <w:t xml:space="preserve">. (2021). </w:t>
       </w:r>
       <w:r>
         <w:rPr>
@@ -5983,6 +6459,7 @@
         </w:rPr>
         <w:t xml:space="preserve"> </w:t>
       </w:r>
+      <w:bookmarkEnd w:id="2"/>
     </w:p>
     <w:sectPr>
       <w:footerReference w:type="default" r:id="rId17"/>

</xml_diff>